<commit_message>
conteudo de desenvolvimento do prototipo
</commit_message>
<xml_diff>
--- a/Documentação/Documentação separada/Desenvolvimento.docx
+++ b/Documentação/Documentação separada/Desenvolvimento.docx
@@ -445,10 +445,7 @@
         <w:pStyle w:val="PargrafodaLista"/>
       </w:pPr>
       <w:r>
-        <w:t xml:space="preserve">Atende, resolve e transfere os chamados classificados como </w:t>
-      </w:r>
-      <w:r>
-        <w:t>média e alta complexidade.</w:t>
+        <w:t>Atende, resolve e transfere os chamados classificados como média e alta complexidade.</w:t>
       </w:r>
     </w:p>
     <w:p>
@@ -468,22 +465,7 @@
         <w:pStyle w:val="PargrafodaLista"/>
       </w:pPr>
       <w:r>
-        <w:t>Atende</w:t>
-      </w:r>
-      <w:r>
-        <w:t xml:space="preserve"> e</w:t>
-      </w:r>
-      <w:r>
-        <w:t xml:space="preserve"> resolve</w:t>
-      </w:r>
-      <w:r>
-        <w:t xml:space="preserve"> </w:t>
-      </w:r>
-      <w:r>
-        <w:t>os chamados classificados como baixa</w:t>
-      </w:r>
-      <w:r>
-        <w:t xml:space="preserve"> complexidade.</w:t>
+        <w:t>Atende e resolve os chamados classificados como baixa complexidade.</w:t>
       </w:r>
     </w:p>
     <w:p>
@@ -554,44 +536,235 @@
         <w:t xml:space="preserve">Definidos os requisitos do cliente e como o sistema deverá ser, inicialmente foi principiado </w:t>
       </w:r>
       <w:r>
-        <w:t>a definição</w:t>
+        <w:t>a elaboração de um diagrama de casos de uso, apontando os atores e as ações destes no sistema a ser desenvolvido, contribuiu para a comunicação da equipe acerca do desenvolvimento, pois possibilitou uma visualização geral e detalhada da estrutura do sistema.</w:t>
       </w:r>
     </w:p>
     <w:p/>
     <w:p>
       <w:r>
-        <w:t xml:space="preserve">a elaboração de um diagrama de casos de uso, apontando os atores e as ações destes no sistema a ser desenvolvido, contribuiu para a comunicação da equipe </w:t>
-      </w:r>
-      <w:r>
-        <w:t>acerca</w:t>
-      </w:r>
-      <w:r>
-        <w:t xml:space="preserve"> do desenvolvimento, pois possibilitou uma visualização geral e detalhada da estrutura do sistema.</w:t>
+        <w:t>Posteriormente, de imediato se iniciou o desenvolvimento do protótipo da interface de usuário, que foi dividido em três etapas: baixa, média e alta fidelidade. Com objetivo de melhor atender o cliente da maneira mais rápida possível, é apresentado um protótipo de baixa fidelidade, para assim averiguar a estrutura, dimensões e telas atende e agrada o cliente, também sendo mais vantajoso as alterações nessa fase, já que a interface não está tão elaborada, validados a interface, se passa para o próximo passo que é a interface de média fidelidade e por último se desenvolve a interface de alta fidelidade. Nesse processo é importante a constante consulta e aprovação do cliente, já que as desaprovações já acontecem no início do desenvolvimento e evita descarte de funcionalidades que já obteve muito investimento, contribuindo para a satisfação do cliente e evitando prejuízos,</w:t>
+      </w:r>
+    </w:p>
+    <w:p/>
+    <w:p>
+      <w:r>
+        <w:t>Para o protótipo de interface, se priorizou definir padrões por motivos estéticos e de design</w:t>
+      </w:r>
+      <w:r>
+        <w:t>, utilizando ícones comuns, uma paleta de cores padronizada e estrutura homogênea</w:t>
+      </w:r>
+      <w:r>
+        <w:t>, buscando tornar o visual do sistema agradável</w:t>
+      </w:r>
+      <w:r>
+        <w:t>, intuitivo e com identidade própria.</w:t>
+      </w:r>
+    </w:p>
+    <w:p>
+      <w:r>
+        <w:t>Os padrões para a interface foram definid</w:t>
+      </w:r>
+      <w:r>
+        <w:t xml:space="preserve">os </w:t>
+      </w:r>
+      <w:r>
+        <w:t>em:</w:t>
+      </w:r>
+    </w:p>
+    <w:p>
+      <w:r>
+        <w:tab/>
+        <w:t>Paleta de cores</w:t>
+      </w:r>
+    </w:p>
+    <w:p>
+      <w:pPr>
+        <w:pStyle w:val="PargrafodaLista"/>
+        <w:numPr>
+          <w:ilvl w:val="0"/>
+          <w:numId w:val="1"/>
+        </w:numPr>
+      </w:pPr>
+      <w:r>
+        <w:lastRenderedPageBreak/>
+        <w:t>Preto (#000)</w:t>
+      </w:r>
+    </w:p>
+    <w:p>
+      <w:pPr>
+        <w:pStyle w:val="PargrafodaLista"/>
+        <w:numPr>
+          <w:ilvl w:val="0"/>
+          <w:numId w:val="1"/>
+        </w:numPr>
+      </w:pPr>
+      <w:r>
+        <w:t>Azul escuro (#2B4C7E)</w:t>
+      </w:r>
+    </w:p>
+    <w:p>
+      <w:pPr>
+        <w:pStyle w:val="PargrafodaLista"/>
+        <w:numPr>
+          <w:ilvl w:val="0"/>
+          <w:numId w:val="1"/>
+        </w:numPr>
+      </w:pPr>
+      <w:r>
+        <w:t>Azul claro (#567EBB)</w:t>
+      </w:r>
+    </w:p>
+    <w:p>
+      <w:pPr>
+        <w:pStyle w:val="PargrafodaLista"/>
+        <w:numPr>
+          <w:ilvl w:val="0"/>
+          <w:numId w:val="1"/>
+        </w:numPr>
+      </w:pPr>
+      <w:r>
+        <w:t>Cinza escuro (#606D80)</w:t>
+      </w:r>
+    </w:p>
+    <w:p>
+      <w:pPr>
+        <w:pStyle w:val="PargrafodaLista"/>
+        <w:numPr>
+          <w:ilvl w:val="0"/>
+          <w:numId w:val="1"/>
+        </w:numPr>
+      </w:pPr>
+      <w:r>
+        <w:t>Cinza claro (#DCE0E6)</w:t>
+      </w:r>
+    </w:p>
+    <w:p>
+      <w:pPr>
+        <w:pStyle w:val="PargrafodaLista"/>
+        <w:numPr>
+          <w:ilvl w:val="0"/>
+          <w:numId w:val="1"/>
+        </w:numPr>
+      </w:pPr>
+      <w:r>
+        <w:t>Branco (#FFF)</w:t>
+      </w:r>
+    </w:p>
+    <w:p>
+      <w:r>
+        <w:t>Formas uniformes</w:t>
+      </w:r>
+    </w:p>
+    <w:p>
+      <w:r>
+        <w:tab/>
+        <w:t>O sistema se apresentará com as funcionalidades em cartões brancos, com pontas radiais em 20% em um fundo cinza claro.</w:t>
+      </w:r>
+    </w:p>
+    <w:p>
+      <w:r>
+        <w:t>Botões</w:t>
+      </w:r>
+    </w:p>
+    <w:p>
+      <w:r>
+        <w:tab/>
+        <w:t xml:space="preserve">Os botões de navegação terão pontas arredondadas em 50%, com a cor se destacando do fundo e bordas pretas. </w:t>
+      </w:r>
+    </w:p>
+    <w:p>
+      <w:pPr>
+        <w:ind w:firstLine="708"/>
+      </w:pPr>
+      <w:r>
+        <w:t>Os botões de mesma funcionalidade serão iguais</w:t>
+      </w:r>
+      <w:r>
+        <w:t>, suas cores serão definidas afim de guiar o usuário ao fluxo ideal.</w:t>
+      </w:r>
+    </w:p>
+    <w:p>
+      <w:r>
+        <w:t>Estrutura padronizada</w:t>
+      </w:r>
+    </w:p>
+    <w:p>
+      <w:r>
+        <w:tab/>
+        <w:t>Todas as páginas terão o mesmo cabeçalho, aonde haverá atalhos para principais interfaces e ícone de usuário, aonde este acessará suas informações e poderá se desconectar.</w:t>
+      </w:r>
+    </w:p>
+    <w:p>
+      <w:r>
+        <w:tab/>
+        <w:t>Importante que a página siga os padrões de cores, formas e estrutura definidas, garantindo que a interface dê uma identidade ao sistema e seja intuitiva.</w:t>
+      </w:r>
+    </w:p>
+    <w:p>
+      <w:r>
+        <w:tab/>
+        <w:t>O uso de componentes ao desenvolver o protótipo foi de grande contribuição ao projeto, garantiu padrões, agilizou o desenvolvimento e facilitou manutenções.</w:t>
+      </w:r>
+    </w:p>
+    <w:p>
+      <w:pPr>
+        <w:ind w:firstLine="708"/>
+      </w:pPr>
+      <w:r>
+        <w:t>Simultaneamente, iniciou o levantamento de dados a respeito da LGPD, com o objetivo de garantir que o desenvolvimento e o sistema desenvolvido estejam de acordo com a legislação vigente, e a criação de um diagrama de classes, definindo as classes, seus atributos e métodos</w:t>
+      </w:r>
+      <w:r>
+        <w:t>, relacionando as classes a cada caso de uso</w:t>
+      </w:r>
+      <w:r>
+        <w:t>.</w:t>
+      </w:r>
+      <w:r>
+        <w:t xml:space="preserve"> </w:t>
+      </w:r>
+      <w:r>
+        <w:t xml:space="preserve">E por fim, se criou o diagrama de implantação, finalizando o arquivo </w:t>
+      </w:r>
+      <w:proofErr w:type="spellStart"/>
+      <w:r>
+        <w:t>astah</w:t>
+      </w:r>
+      <w:proofErr w:type="spellEnd"/>
+      <w:r>
+        <w:t xml:space="preserve"> do projeto.</w:t>
       </w:r>
     </w:p>
     <w:p/>
     <w:p/>
-    <w:p/>
-    <w:p>
-      <w:r>
-        <w:t xml:space="preserve">Posteriormente, de imediato se iniciou </w:t>
-      </w:r>
-      <w:r>
-        <w:t>o desenvolvimento do protótipo da interface de usuário, que foi dividido em três etapas: baixa, média e alta fidelidade. Com objetivo de melhor atender o cliente da maneira mais rápida possível, é apresentado um protótipo de baixa fidelidade, para assim averiguar a estrutura, dimensões e telas atende e agrada o cliente, também sendo mais vantajoso as alterações nessa fase, já que a interface não está tão elaborada, validados a interface, se passa para o próximo passo que é a interface de média fidelidade e por último se desenvolve a interface de alta fidelidade. Nesse processo é importante a constante consulta e aprovação do cliente, já que as desaprovações já acontecem no início do desenvolvimento e evita descarte de funcionalidades que já obteve muito investimento, contribuindo para a satisfação do cliente e evitando prejuízos,</w:t>
-      </w:r>
-    </w:p>
-    <w:p/>
-    <w:p>
+    <w:p>
+      <w:pPr>
+        <w:ind w:firstLine="708"/>
+      </w:pPr>
+      <w:r>
+        <w:t>Utilizando o diagrama de classes, se elaborou a modelagem do banco de dados a ser utilizado pelo sistema,</w:t>
+      </w:r>
+      <w:r>
+        <w:t xml:space="preserve"> se usou o software </w:t>
+      </w:r>
+      <w:proofErr w:type="spellStart"/>
+      <w:r>
+        <w:t>Brmodelo</w:t>
+      </w:r>
+      <w:proofErr w:type="spellEnd"/>
+      <w:r>
+        <w:t xml:space="preserve"> para modelar o </w:t>
+      </w:r>
       <w:r>
         <w:lastRenderedPageBreak/>
-        <w:t>Simultaneamente, iniciou o levantamento de dados a respeito da LGPD, com o objetivo de garantir que o desenvolvimento e o sistema desenvolvido estejam de acordo com a legislação vigente, e a criação de um diagrama de classes, definindo as classes, seus atributos e métodos</w:t>
-      </w:r>
-      <w:r>
-        <w:t>.</w:t>
-      </w:r>
-    </w:p>
-    <w:p/>
-    <w:p/>
+        <w:t>banco de dados, criando o modelo conceitual, pode-se utilizá-lo para gerar o modelo lógico e em seguida o modelo de banco de dados lógico.</w:t>
+      </w:r>
+    </w:p>
+    <w:p>
+      <w:r>
+        <w:tab/>
+        <w:t>Com os casos de uso relacionados à suas classes, se estruturou o diagrama de sequência de cada casos de uso</w:t>
+      </w:r>
+    </w:p>
     <w:sectPr>
       <w:pgSz w:w="11906" w:h="16838"/>
       <w:pgMar w:top="1417" w:right="1701" w:bottom="1417" w:left="1701" w:header="708" w:footer="708" w:gutter="0"/>
@@ -607,7 +780,7 @@
   <w:abstractNum w:abstractNumId="0" w15:restartNumberingAfterBreak="0">
     <w:nsid w:val="07015352"/>
     <w:multiLevelType w:val="hybridMultilevel"/>
-    <w:tmpl w:val="55B45FBA"/>
+    <w:tmpl w:val="6FA80776"/>
     <w:lvl w:ilvl="0" w:tplc="04160001">
       <w:start w:val="1"/>
       <w:numFmt w:val="bullet"/>

</xml_diff>

<commit_message>
Insert interface content in documentation
</commit_message>
<xml_diff>
--- a/Documentação/Documentação separada/Desenvolvimento.docx
+++ b/Documentação/Documentação separada/Desenvolvimento.docx
@@ -1,6 +1,6 @@
 
 <file path=word/document.xml><?xml version="1.0" encoding="utf-8"?>
-<w:document xmlns:wpc="http://schemas.microsoft.com/office/word/2010/wordprocessingCanvas" xmlns:cx="http://schemas.microsoft.com/office/drawing/2014/chartex" xmlns:cx1="http://schemas.microsoft.com/office/drawing/2015/9/8/chartex" xmlns:cx2="http://schemas.microsoft.com/office/drawing/2015/10/21/chartex" xmlns:cx3="http://schemas.microsoft.com/office/drawing/2016/5/9/chartex" xmlns:cx4="http://schemas.microsoft.com/office/drawing/2016/5/10/chartex" xmlns:cx5="http://schemas.microsoft.com/office/drawing/2016/5/11/chartex" xmlns:cx6="http://schemas.microsoft.com/office/drawing/2016/5/12/chartex" xmlns:cx7="http://schemas.microsoft.com/office/drawing/2016/5/13/chartex" xmlns:cx8="http://schemas.microsoft.com/office/drawing/2016/5/14/chartex" xmlns:mc="http://schemas.openxmlformats.org/markup-compatibility/2006" xmlns:aink="http://schemas.microsoft.com/office/drawing/2016/ink" xmlns:am3d="http://schemas.microsoft.com/office/drawing/2017/model3d" xmlns:o="urn:schemas-microsoft-com:office:office" xmlns:oel="http://schemas.microsoft.com/office/2019/extlst" xmlns:r="http://schemas.openxmlformats.org/officeDocument/2006/relationships" xmlns:m="http://schemas.openxmlformats.org/officeDocument/2006/math" xmlns:v="urn:schemas-microsoft-com:vml" xmlns:wp14="http://schemas.microsoft.com/office/word/2010/wordprocessingDrawing" xmlns:wp="http://schemas.openxmlformats.org/drawingml/2006/wordprocessingDrawing" xmlns:w10="urn:schemas-microsoft-com:office:word" xmlns:w="http://schemas.openxmlformats.org/wordprocessingml/2006/main" xmlns:w14="http://schemas.microsoft.com/office/word/2010/wordml" xmlns:w15="http://schemas.microsoft.com/office/word/2012/wordml" xmlns:w16cex="http://schemas.microsoft.com/office/word/2018/wordml/cex" xmlns:w16cid="http://schemas.microsoft.com/office/word/2016/wordml/cid" xmlns:w16="http://schemas.microsoft.com/office/word/2018/wordml" xmlns:w16du="http://schemas.microsoft.com/office/word/2023/wordml/word16du" xmlns:w16sdtdh="http://schemas.microsoft.com/office/word/2020/wordml/sdtdatahash" xmlns:w16se="http://schemas.microsoft.com/office/word/2015/wordml/symex" xmlns:wpg="http://schemas.microsoft.com/office/word/2010/wordprocessingGroup" xmlns:wpi="http://schemas.microsoft.com/office/word/2010/wordprocessingInk" xmlns:wne="http://schemas.microsoft.com/office/word/2006/wordml" xmlns:wps="http://schemas.microsoft.com/office/word/2010/wordprocessingShape" mc:Ignorable="w14 w15 w16se w16cid w16 w16cex w16sdtdh w16du wp14">
+<w:document xmlns:wpc="http://schemas.microsoft.com/office/word/2010/wordprocessingCanvas" xmlns:cx="http://schemas.microsoft.com/office/drawing/2014/chartex" xmlns:cx1="http://schemas.microsoft.com/office/drawing/2015/9/8/chartex" xmlns:cx2="http://schemas.microsoft.com/office/drawing/2015/10/21/chartex" xmlns:cx3="http://schemas.microsoft.com/office/drawing/2016/5/9/chartex" xmlns:cx4="http://schemas.microsoft.com/office/drawing/2016/5/10/chartex" xmlns:cx5="http://schemas.microsoft.com/office/drawing/2016/5/11/chartex" xmlns:cx6="http://schemas.microsoft.com/office/drawing/2016/5/12/chartex" xmlns:cx7="http://schemas.microsoft.com/office/drawing/2016/5/13/chartex" xmlns:cx8="http://schemas.microsoft.com/office/drawing/2016/5/14/chartex" xmlns:mc="http://schemas.openxmlformats.org/markup-compatibility/2006" xmlns:aink="http://schemas.microsoft.com/office/drawing/2016/ink" xmlns:am3d="http://schemas.microsoft.com/office/drawing/2017/model3d" xmlns:o="urn:schemas-microsoft-com:office:office" xmlns:oel="http://schemas.microsoft.com/office/2019/extlst" xmlns:r="http://schemas.openxmlformats.org/officeDocument/2006/relationships" xmlns:m="http://schemas.openxmlformats.org/officeDocument/2006/math" xmlns:v="urn:schemas-microsoft-com:vml" xmlns:wp14="http://schemas.microsoft.com/office/word/2010/wordprocessingDrawing" xmlns:wp="http://schemas.openxmlformats.org/drawingml/2006/wordprocessingDrawing" xmlns:w10="urn:schemas-microsoft-com:office:word" xmlns:w="http://schemas.openxmlformats.org/wordprocessingml/2006/main" xmlns:w14="http://schemas.microsoft.com/office/word/2010/wordml" xmlns:w15="http://schemas.microsoft.com/office/word/2012/wordml" xmlns:w16cex="http://schemas.microsoft.com/office/word/2018/wordml/cex" xmlns:w16cid="http://schemas.microsoft.com/office/word/2016/wordml/cid" xmlns:w16="http://schemas.microsoft.com/office/word/2018/wordml" xmlns:w16sdtdh="http://schemas.microsoft.com/office/word/2020/wordml/sdtdatahash" xmlns:w16se="http://schemas.microsoft.com/office/word/2015/wordml/symex" xmlns:wpg="http://schemas.microsoft.com/office/word/2010/wordprocessingGroup" xmlns:wpi="http://schemas.microsoft.com/office/word/2010/wordprocessingInk" xmlns:wne="http://schemas.microsoft.com/office/word/2006/wordml" xmlns:wps="http://schemas.microsoft.com/office/word/2010/wordprocessingShape" mc:Ignorable="w14 w15 w16se w16cid w16 w16cex w16sdtdh wp14">
   <w:body>
     <w:p>
       <w:r>
@@ -8,28 +8,16 @@
       </w:r>
     </w:p>
     <w:p>
-      <w:pPr>
-        <w:ind w:firstLine="708"/>
-      </w:pPr>
       <w:r>
         <w:t>Devido a problemas com sobrecarga da equipe de suporte e demora com atendimentos, o cliente busca uma solução aonde seja criado uma plataforma para atendimentos de suporte com Inteligência Artificial para auxiliar nos atendimentos e a equipe, procurando reduzir a carga de serviço, agilizar os atendimentos e aumentar a qualidade dos atendimentos.</w:t>
       </w:r>
     </w:p>
     <w:p>
-      <w:pPr>
-        <w:ind w:firstLine="708"/>
-      </w:pPr>
-      <w:r>
-        <w:t>Inicialmente foi escolhido a metodologia de desenvolvimento ágil SCRUM, sendo definidos à cada integrantes suas funções na metodologia</w:t>
-      </w:r>
-      <w:r>
-        <w:t>.</w:t>
-      </w:r>
-    </w:p>
-    <w:p>
-      <w:pPr>
-        <w:ind w:firstLine="708"/>
-      </w:pPr>
+      <w:r>
+        <w:t>Inicialmente foi escolhido a metodologia de desenvolvimento ágil SCRUM, sendo definidos à cada integrantes suas funções na metodologia.</w:t>
+      </w:r>
+    </w:p>
+    <w:p>
       <w:r>
         <w:t xml:space="preserve">Foi criado um repositório remoto na plataforma de versionamento de código chamada </w:t>
       </w:r>
@@ -54,9 +42,6 @@
       </w:r>
     </w:p>
     <w:p>
-      <w:pPr>
-        <w:ind w:firstLine="708"/>
-      </w:pPr>
       <w:r>
         <w:t xml:space="preserve">Em seguida, seguindo os princípios do SCRUM, foi levantado os requisitos funcionais com o cliente e a equipe definiu os requisitos não funcionais. O </w:t>
       </w:r>
@@ -74,21 +59,12 @@
       </w:r>
       <w:proofErr w:type="spellEnd"/>
       <w:r>
-        <w:t xml:space="preserve"> do projeto, sendo criado o arquivo “sprintPlanning.md” e o arquivo </w:t>
-      </w:r>
-      <w:r>
-        <w:t>sprintBacklog.md para registrar as entregas e o progresso do desenvolvimento.</w:t>
-      </w:r>
-    </w:p>
-    <w:p>
-      <w:pPr>
-        <w:ind w:firstLine="708"/>
-      </w:pPr>
-      <w:r>
-        <w:t xml:space="preserve">Considerando que a metodologia SCRUM desenvolve o projeto em iterações, </w:t>
-      </w:r>
-      <w:r>
-        <w:t xml:space="preserve">a sprint </w:t>
+        <w:t xml:space="preserve"> do projeto, sendo criado o arquivo “sprintPlanning.md” e o arquivo sprintBacklog.md para registrar as entregas e o progresso do desenvolvimento.</w:t>
+      </w:r>
+    </w:p>
+    <w:p>
+      <w:r>
+        <w:t xml:space="preserve">Considerando que a metodologia SCRUM desenvolve o projeto em iterações, a sprint </w:t>
       </w:r>
       <w:proofErr w:type="spellStart"/>
       <w:r>
@@ -100,23 +76,8 @@
       </w:r>
     </w:p>
     <w:p>
-      <w:pPr>
-        <w:ind w:firstLine="708"/>
-      </w:pPr>
-      <w:r>
-        <w:t>Segundo exigências do cliente,</w:t>
-      </w:r>
-      <w:r>
-        <w:t xml:space="preserve"> </w:t>
-      </w:r>
-      <w:r>
-        <w:t>foi solicitado que fosse desenvolvido um arquivo</w:t>
-      </w:r>
-      <w:r>
-        <w:t xml:space="preserve"> tipo</w:t>
-      </w:r>
-      <w:r>
-        <w:t xml:space="preserve"> </w:t>
+      <w:r>
+        <w:t xml:space="preserve">Segundo exigências do cliente, foi solicitado que fosse desenvolvido um arquivo tipo </w:t>
       </w:r>
       <w:proofErr w:type="spellStart"/>
       <w:r>
@@ -124,34 +85,7 @@
       </w:r>
       <w:proofErr w:type="spellEnd"/>
       <w:r>
-        <w:t xml:space="preserve"> para planejar e criar diagramas do sistema a ser desenvolvido</w:t>
-      </w:r>
-      <w:r>
-        <w:t xml:space="preserve">, </w:t>
-      </w:r>
-      <w:r>
-        <w:t xml:space="preserve">o sistema deverá ser desenvolvido em paradigma de programação orientada a objetos, desenvolver </w:t>
-      </w:r>
-      <w:r>
-        <w:t xml:space="preserve">um protótipo de interface, </w:t>
-      </w:r>
-      <w:r>
-        <w:t xml:space="preserve">apresentar </w:t>
-      </w:r>
-      <w:r>
-        <w:t xml:space="preserve">modelagem do banco de dados e </w:t>
-      </w:r>
-      <w:r>
-        <w:t xml:space="preserve">elaborar uma </w:t>
-      </w:r>
-      <w:r>
-        <w:t>planilha de testes unitários. O sistema esperado deve conter hierarquia de usuários, gerenciamento de usuários, sistema de chamados</w:t>
-      </w:r>
-      <w:r>
-        <w:t xml:space="preserve"> e</w:t>
-      </w:r>
-      <w:r>
-        <w:t xml:space="preserve"> inteligência artificial para auxiliar nos atendimentos.</w:t>
+        <w:t xml:space="preserve"> para planejar e criar diagramas do sistema a ser desenvolvido, o sistema deverá ser desenvolvido em paradigma de programação orientada a objetos, desenvolver um protótipo de interface, apresentar modelagem do banco de dados e elaborar uma planilha de testes unitários. O sistema esperado deve conter hierarquia de usuários, gerenciamento de usuários, sistema de chamados e inteligência artificial para auxiliar nos atendimentos.</w:t>
       </w:r>
     </w:p>
     <w:p/>
@@ -174,6 +108,512 @@
     </w:p>
     <w:p>
       <w:pPr>
+        <w:numPr>
+          <w:ilvl w:val="0"/>
+          <w:numId w:val="34"/>
+        </w:numPr>
+      </w:pPr>
+      <w:r>
+        <w:t>Gerenciamento de chamados:</w:t>
+      </w:r>
+    </w:p>
+    <w:p>
+      <w:pPr>
+        <w:numPr>
+          <w:ilvl w:val="1"/>
+          <w:numId w:val="34"/>
+        </w:numPr>
+      </w:pPr>
+      <w:r>
+        <w:t>Anexo</w:t>
+      </w:r>
+    </w:p>
+    <w:p>
+      <w:pPr>
+        <w:numPr>
+          <w:ilvl w:val="1"/>
+          <w:numId w:val="34"/>
+        </w:numPr>
+      </w:pPr>
+      <w:r>
+        <w:t>Prioridade</w:t>
+      </w:r>
+    </w:p>
+    <w:p>
+      <w:pPr>
+        <w:numPr>
+          <w:ilvl w:val="1"/>
+          <w:numId w:val="34"/>
+        </w:numPr>
+      </w:pPr>
+      <w:r>
+        <w:t>Tempo de espera</w:t>
+      </w:r>
+    </w:p>
+    <w:p>
+      <w:pPr>
+        <w:numPr>
+          <w:ilvl w:val="1"/>
+          <w:numId w:val="34"/>
+        </w:numPr>
+      </w:pPr>
+      <w:r>
+        <w:t>Incidência</w:t>
+      </w:r>
+    </w:p>
+    <w:p>
+      <w:pPr>
+        <w:numPr>
+          <w:ilvl w:val="1"/>
+          <w:numId w:val="34"/>
+        </w:numPr>
+      </w:pPr>
+      <w:r>
+        <w:t>Finalizar chamado</w:t>
+      </w:r>
+    </w:p>
+    <w:p>
+      <w:pPr>
+        <w:numPr>
+          <w:ilvl w:val="0"/>
+          <w:numId w:val="34"/>
+        </w:numPr>
+      </w:pPr>
+      <w:r>
+        <w:t>Chamado</w:t>
+      </w:r>
+    </w:p>
+    <w:p>
+      <w:pPr>
+        <w:numPr>
+          <w:ilvl w:val="1"/>
+          <w:numId w:val="34"/>
+        </w:numPr>
+      </w:pPr>
+      <w:r>
+        <w:t>Ticket</w:t>
+      </w:r>
+    </w:p>
+    <w:p>
+      <w:pPr>
+        <w:numPr>
+          <w:ilvl w:val="1"/>
+          <w:numId w:val="34"/>
+        </w:numPr>
+      </w:pPr>
+      <w:r>
+        <w:t>Título do chamado</w:t>
+      </w:r>
+    </w:p>
+    <w:p>
+      <w:pPr>
+        <w:numPr>
+          <w:ilvl w:val="1"/>
+          <w:numId w:val="34"/>
+        </w:numPr>
+      </w:pPr>
+      <w:r>
+        <w:t>Descrição (inserida pelo usuário)</w:t>
+      </w:r>
+    </w:p>
+    <w:p>
+      <w:pPr>
+        <w:numPr>
+          <w:ilvl w:val="1"/>
+          <w:numId w:val="34"/>
+        </w:numPr>
+      </w:pPr>
+      <w:r>
+        <w:t>Nome do solicitante</w:t>
+      </w:r>
+    </w:p>
+    <w:p>
+      <w:pPr>
+        <w:numPr>
+          <w:ilvl w:val="1"/>
+          <w:numId w:val="34"/>
+        </w:numPr>
+      </w:pPr>
+      <w:r>
+        <w:t>Status</w:t>
+      </w:r>
+    </w:p>
+    <w:p>
+      <w:pPr>
+        <w:numPr>
+          <w:ilvl w:val="1"/>
+          <w:numId w:val="34"/>
+        </w:numPr>
+      </w:pPr>
+      <w:r>
+        <w:t>Categorização</w:t>
+      </w:r>
+    </w:p>
+    <w:p>
+      <w:pPr>
+        <w:numPr>
+          <w:ilvl w:val="1"/>
+          <w:numId w:val="34"/>
+        </w:numPr>
+      </w:pPr>
+      <w:r>
+        <w:t>Data</w:t>
+      </w:r>
+    </w:p>
+    <w:p>
+      <w:pPr>
+        <w:numPr>
+          <w:ilvl w:val="1"/>
+          <w:numId w:val="34"/>
+        </w:numPr>
+      </w:pPr>
+      <w:r>
+        <w:t>Backlog (conversas e informações)</w:t>
+      </w:r>
+    </w:p>
+    <w:p>
+      <w:r>
+        <w:t>Hierarquia de usuários</w:t>
+      </w:r>
+    </w:p>
+    <w:p>
+      <w:r>
+        <w:tab/>
+        <w:t>Neste software haverá 5 níveis de usuários:</w:t>
+      </w:r>
+    </w:p>
+    <w:p>
+      <w:pPr>
+        <w:numPr>
+          <w:ilvl w:val="0"/>
+          <w:numId w:val="35"/>
+        </w:numPr>
+      </w:pPr>
+      <w:r>
+        <w:t>Supervisor</w:t>
+      </w:r>
+    </w:p>
+    <w:p>
+      <w:r>
+        <w:t xml:space="preserve">Responsável em gerenciar os usuários: cadastrando, atualizando informações e controlando quem pode acessar o sistema. </w:t>
+      </w:r>
+    </w:p>
+    <w:p>
+      <w:r>
+        <w:t>Pode gerar relatórios sobre os atendimentos e imprimi-los.</w:t>
+      </w:r>
+    </w:p>
+    <w:p>
+      <w:r>
+        <w:t>Tem acesso total ao sistema (funcionalidades de outras hierarquias)</w:t>
+      </w:r>
+    </w:p>
+    <w:p>
+      <w:pPr>
+        <w:numPr>
+          <w:ilvl w:val="0"/>
+          <w:numId w:val="35"/>
+        </w:numPr>
+      </w:pPr>
+      <w:r>
+        <w:t>TI Nível 1</w:t>
+      </w:r>
+    </w:p>
+    <w:p>
+      <w:r>
+        <w:t>Atende, resolve e transfere os chamados classificados como baixa e média complexidade.</w:t>
+      </w:r>
+    </w:p>
+    <w:p>
+      <w:pPr>
+        <w:numPr>
+          <w:ilvl w:val="0"/>
+          <w:numId w:val="35"/>
+        </w:numPr>
+      </w:pPr>
+      <w:r>
+        <w:t>TI Nível 2</w:t>
+      </w:r>
+    </w:p>
+    <w:p>
+      <w:r>
+        <w:lastRenderedPageBreak/>
+        <w:t>Atende, resolve e transfere os chamados classificados como média e alta complexidade.</w:t>
+      </w:r>
+    </w:p>
+    <w:p>
+      <w:pPr>
+        <w:numPr>
+          <w:ilvl w:val="0"/>
+          <w:numId w:val="35"/>
+        </w:numPr>
+      </w:pPr>
+      <w:r>
+        <w:t>Triagem</w:t>
+      </w:r>
+    </w:p>
+    <w:p>
+      <w:r>
+        <w:t>Atende e resolve os chamados classificados como baixa complexidade.</w:t>
+      </w:r>
+    </w:p>
+    <w:p>
+      <w:r>
+        <w:t>Classifica e direciona os chamados corretamente</w:t>
+      </w:r>
+    </w:p>
+    <w:p>
+      <w:r>
+        <w:t>Avalia e controla as ações da inteligência artificial.</w:t>
+      </w:r>
+    </w:p>
+    <w:p>
+      <w:pPr>
+        <w:numPr>
+          <w:ilvl w:val="0"/>
+          <w:numId w:val="35"/>
+        </w:numPr>
+      </w:pPr>
+      <w:r>
+        <w:t>Usuário padrão</w:t>
+      </w:r>
+    </w:p>
+    <w:p>
+      <w:r>
+        <w:t>Abrem chamados afim de solicitar ajuda e soluções.</w:t>
+      </w:r>
+    </w:p>
+    <w:p>
+      <w:r>
+        <w:t>Todas as hierarquias poderão abrir chamados.</w:t>
+      </w:r>
+    </w:p>
+    <w:p>
+      <w:r>
+        <w:t>Inteligência artificial</w:t>
+      </w:r>
+    </w:p>
+    <w:p>
+      <w:r>
+        <w:tab/>
+        <w:t>O software de inteligência artificial apresentará soluções antes de abrir o chamado, afim de solucionar problemas recorrentes e simples, os quais o próprio solicitante possa solucionar. Caso o problema não seja resolvido, o usuário poderá abrir o chamado e aguardar o atendimento</w:t>
+      </w:r>
+    </w:p>
+    <w:p>
+      <w:r>
+        <w:tab/>
+        <w:t>Ao abrir o chamado, a inteligência designará a categoria, o setor a ser transferido o chamado e a prioridade. A equipe de triagem receberá essas informações e validará as decisões, podendo assim alterar as designações. Essa fase será essencial para treinar a IA e o processo de verificação irá prevenir possíveis erros, corrigindo a inteligência.</w:t>
+      </w:r>
+    </w:p>
+    <w:p/>
+    <w:p>
+      <w:r>
+        <w:t>Definidos os requisitos do cliente e como o sistema deverá ser, inicialmente foi principiado a elaboração de um diagrama de casos de uso, apontando os atores e as ações destes no sistema a ser desenvolvido, contribuiu para a comunicação da equipe acerca do desenvolvimento, pois possibilitou uma visualização geral e detalhada da estrutura do sistema.</w:t>
+      </w:r>
+    </w:p>
+    <w:p/>
+    <w:p>
+      <w:r>
+        <w:t>Protótipo de interface</w:t>
+      </w:r>
+    </w:p>
+    <w:p>
+      <w:r>
+        <w:t xml:space="preserve">Para o desenvolvimento do protótipo da interface de usuário, que foi dividido em três etapas: baixa, média e alta fidelidade, om objetivo de melhor atender o cliente da maneira mais rápida possível, é apresentado ao cliente um protótipo de baixa fidelidade, para assim averiguar a estrutura, dimensões e telas atende e agrada o cliente, também sendo mais vantajoso as alterações nessa fase, já que a interface não está tão elaborada, validados a interface, se passa para o próximo passo que é a interface de média fidelidade e por último se desenvolve a interface de alta </w:t>
+      </w:r>
+      <w:r>
+        <w:lastRenderedPageBreak/>
+        <w:t>fidelidade. Nesse processo é importante a constante consulta e aprovação do cliente, já que as desaprovações já acontecem no início do desenvolvimento e evita descarte de funcionalidades que já obteve muito investimento, contribuindo para a satisfação do cliente e evitando prejuízos,</w:t>
+      </w:r>
+    </w:p>
+    <w:p>
+      <w:r>
+        <w:t>Para o protótipo de interface, se priorizou definir padrões por motivos estéticos e de design, utilizando ícones comuns, uma paleta de cores padronizada e estrutura homogênea, buscando tornar o visual do sistema agradável, intuitivo e com identidade própria.</w:t>
+      </w:r>
+    </w:p>
+    <w:p>
+      <w:r>
+        <w:t>Os padrões para a interface foram definidos em:</w:t>
+      </w:r>
+    </w:p>
+    <w:p>
+      <w:r>
+        <w:tab/>
+        <w:t>Paleta de cores</w:t>
+      </w:r>
+    </w:p>
+    <w:p>
+      <w:pPr>
+        <w:numPr>
+          <w:ilvl w:val="0"/>
+          <w:numId w:val="35"/>
+        </w:numPr>
+      </w:pPr>
+      <w:r>
+        <w:t>Preto (#000)</w:t>
+      </w:r>
+    </w:p>
+    <w:p>
+      <w:pPr>
+        <w:numPr>
+          <w:ilvl w:val="0"/>
+          <w:numId w:val="35"/>
+        </w:numPr>
+      </w:pPr>
+      <w:r>
+        <w:t>Azul escuro (#2B4C7E)</w:t>
+      </w:r>
+    </w:p>
+    <w:p>
+      <w:pPr>
+        <w:numPr>
+          <w:ilvl w:val="0"/>
+          <w:numId w:val="35"/>
+        </w:numPr>
+      </w:pPr>
+      <w:r>
+        <w:t>Azul claro (#567EBB)</w:t>
+      </w:r>
+    </w:p>
+    <w:p>
+      <w:pPr>
+        <w:numPr>
+          <w:ilvl w:val="0"/>
+          <w:numId w:val="35"/>
+        </w:numPr>
+      </w:pPr>
+      <w:r>
+        <w:t>Cinza escuro (#606D80)</w:t>
+      </w:r>
+    </w:p>
+    <w:p>
+      <w:pPr>
+        <w:numPr>
+          <w:ilvl w:val="0"/>
+          <w:numId w:val="35"/>
+        </w:numPr>
+      </w:pPr>
+      <w:r>
+        <w:t>Cinza claro (#DCE0E6)</w:t>
+      </w:r>
+    </w:p>
+    <w:p>
+      <w:pPr>
+        <w:numPr>
+          <w:ilvl w:val="0"/>
+          <w:numId w:val="35"/>
+        </w:numPr>
+      </w:pPr>
+      <w:r>
+        <w:t>Branco (#FFF)</w:t>
+      </w:r>
+    </w:p>
+    <w:p>
+      <w:r>
+        <w:t>Formas uniformes</w:t>
+      </w:r>
+    </w:p>
+    <w:p>
+      <w:r>
+        <w:tab/>
+        <w:t>O sistema se apresentará com as funcionalidades em cartões brancos, com pontas radiais em 20% em um fundo cinza claro.</w:t>
+      </w:r>
+    </w:p>
+    <w:p>
+      <w:r>
+        <w:t>Botões</w:t>
+      </w:r>
+    </w:p>
+    <w:p>
+      <w:r>
+        <w:tab/>
+        <w:t xml:space="preserve">Os botões de navegação terão pontas arredondadas em 50%, com a cor se destacando do fundo e bordas pretas. </w:t>
+      </w:r>
+    </w:p>
+    <w:p>
+      <w:r>
+        <w:t>Os botões de mesma funcionalidade serão iguais, suas cores serão definidas afim de guiar o usuário ao fluxo ideal.</w:t>
+      </w:r>
+    </w:p>
+    <w:p>
+      <w:r>
+        <w:t>Mudam de cor quando o usuário passa o mouse por cima e quando são clicados.</w:t>
+      </w:r>
+    </w:p>
+    <w:p>
+      <w:r>
+        <w:t>Estrutura padronizada</w:t>
+      </w:r>
+    </w:p>
+    <w:p>
+      <w:r>
+        <w:tab/>
+        <w:t>Todas as páginas terão o mesmo cabeçalho, aonde haverá atalhos para principais interfaces e ícone de usuário, aonde este acessará suas informações e poderá se desconectar.</w:t>
+      </w:r>
+    </w:p>
+    <w:p>
+      <w:r>
+        <w:tab/>
+        <w:t>Importante que a página siga os padrões de cores, formas e estrutura definidas, garantindo que a interface dê uma identidade ao sistema e seja intuitiva.</w:t>
+      </w:r>
+    </w:p>
+    <w:p>
+      <w:r>
+        <w:lastRenderedPageBreak/>
+        <w:tab/>
+        <w:t>O uso de componentes ao desenvolver o protótipo foi de grande contribuição ao projeto, garantiu padrões, agilizou o desenvolvimento e facilitou manutenções.</w:t>
+      </w:r>
+    </w:p>
+    <w:p>
+      <w:r>
+        <w:t xml:space="preserve">Simultaneamente, iniciou o levantamento de dados a respeito da LGPD, com o objetivo de garantir que o desenvolvimento e o sistema desenvolvido estejam de acordo com a legislação vigente, e a criação de um diagrama de classes, definindo as classes, seus atributos e métodos, relacionando as classes a cada caso de uso. E por fim, se criou o diagrama de implantação, finalizando o arquivo </w:t>
+      </w:r>
+      <w:proofErr w:type="spellStart"/>
+      <w:r>
+        <w:t>astah</w:t>
+      </w:r>
+      <w:proofErr w:type="spellEnd"/>
+      <w:r>
+        <w:t xml:space="preserve"> do projeto.</w:t>
+      </w:r>
+    </w:p>
+    <w:p/>
+    <w:p/>
+    <w:p>
+      <w:r>
+        <w:t xml:space="preserve">Utilizando o diagrama de classes, se elaborou a modelagem do banco de dados a ser utilizado pelo sistema, se usou o software </w:t>
+      </w:r>
+      <w:proofErr w:type="spellStart"/>
+      <w:r>
+        <w:t>Brmodelo</w:t>
+      </w:r>
+      <w:proofErr w:type="spellEnd"/>
+      <w:r>
+        <w:t xml:space="preserve"> para modelar o banco de dados, criando o modelo conceitual, pode-se utilizá-lo para gerar o modelo lógico e em seguida o modelo de banco de dados lógico.</w:t>
+      </w:r>
+    </w:p>
+    <w:p>
+      <w:r>
+        <w:tab/>
+        <w:t>Com os casos de uso relacionados à suas classes, se estruturou o diagrama de sequência de cada casos de uso.</w:t>
+      </w:r>
+    </w:p>
+    <w:p/>
+    <w:p/>
+    <w:p/>
+    <w:p>
+      <w:r>
+        <w:t>Sistema de chamados</w:t>
+      </w:r>
+    </w:p>
+    <w:p>
+      <w:r>
+        <w:tab/>
+        <w:t xml:space="preserve">O sistema de chamados deve ter as seguintes funcionalidades: </w:t>
+      </w:r>
+    </w:p>
+    <w:p>
+      <w:pPr>
         <w:pStyle w:val="PargrafodaLista"/>
         <w:numPr>
           <w:ilvl w:val="0"/>
@@ -349,6 +789,7 @@
         </w:numPr>
       </w:pPr>
       <w:r>
+        <w:lastRenderedPageBreak/>
         <w:t>Backlog (conversas e informações)</w:t>
       </w:r>
     </w:p>
@@ -514,7 +955,6 @@
     </w:p>
     <w:p>
       <w:r>
-        <w:lastRenderedPageBreak/>
         <w:t>Inteligência artificial</w:t>
       </w:r>
     </w:p>
@@ -536,7 +976,11 @@
         <w:t xml:space="preserve">Definidos os requisitos do cliente e como o sistema deverá ser, inicialmente foi principiado </w:t>
       </w:r>
       <w:r>
-        <w:t>a elaboração de um diagrama de casos de uso, apontando os atores e as ações destes no sistema a ser desenvolvido, contribuiu para a comunicação da equipe acerca do desenvolvimento, pois possibilitou uma visualização geral e detalhada da estrutura do sistema.</w:t>
+        <w:t xml:space="preserve">a elaboração de um diagrama de casos de uso, apontando os atores e as ações destes no sistema a ser desenvolvido, contribuiu para a comunicação da </w:t>
+      </w:r>
+      <w:r>
+        <w:lastRenderedPageBreak/>
+        <w:t>equipe acerca do desenvolvimento, pois possibilitou uma visualização geral e detalhada da estrutura do sistema.</w:t>
       </w:r>
     </w:p>
     <w:p/>
@@ -586,7 +1030,6 @@
         </w:numPr>
       </w:pPr>
       <w:r>
-        <w:lastRenderedPageBreak/>
         <w:t>Preto (#000)</w:t>
       </w:r>
     </w:p>
@@ -677,6 +1120,7 @@
         <w:ind w:firstLine="708"/>
       </w:pPr>
       <w:r>
+        <w:lastRenderedPageBreak/>
         <w:t>Os botões de mesma funcionalidade serão iguais</w:t>
       </w:r>
       <w:r>
@@ -749,11 +1193,7 @@
       </w:r>
       <w:proofErr w:type="spellEnd"/>
       <w:r>
-        <w:t xml:space="preserve"> para modelar o </w:t>
-      </w:r>
-      <w:r>
-        <w:lastRenderedPageBreak/>
-        <w:t>banco de dados, criando o modelo conceitual, pode-se utilizá-lo para gerar o modelo lógico e em seguida o modelo de banco de dados lógico.</w:t>
+        <w:t xml:space="preserve"> para modelar o banco de dados, criando o modelo conceitual, pode-se utilizá-lo para gerar o modelo lógico e em seguida o modelo de banco de dados lógico.</w:t>
       </w:r>
     </w:p>
     <w:p>
@@ -827,6 +1267,7 @@
           <w:b/>
           <w:bCs/>
         </w:rPr>
+        <w:lastRenderedPageBreak/>
         <w:t>2. Consentimento e transparência</w:t>
       </w:r>
     </w:p>
@@ -960,7 +1401,6 @@
         </w:numPr>
       </w:pPr>
       <w:r>
-        <w:lastRenderedPageBreak/>
         <w:t>Garantir que o usuário possa solicitar a exclusão dos dados, respeitando seu direito de revogação do consentimento.</w:t>
       </w:r>
     </w:p>
@@ -1081,6 +1521,7 @@
         </w:numPr>
       </w:pPr>
       <w:r>
+        <w:lastRenderedPageBreak/>
         <w:t xml:space="preserve">A equipe técnica que desenvolve ou mantém o sistema atuará como </w:t>
       </w:r>
       <w:r>
@@ -1097,15 +1538,7 @@
     <w:p/>
     <w:p>
       <w:r>
-        <w:t xml:space="preserve">Este capítulo descreve detalhadamente os principais casos de uso do sistema UpDesk, abordando os atores envolvidos, as </w:t>
-      </w:r>
-      <w:proofErr w:type="spellStart"/>
-      <w:r>
-        <w:t>pré</w:t>
-      </w:r>
-      <w:proofErr w:type="spellEnd"/>
-      <w:r>
-        <w:t xml:space="preserve"> e pós-condições, e os fluxos normais e alternativos.</w:t>
+        <w:t>Este capítulo descreve detalhadamente os principais casos de uso do sistema UpDesk, abordando os atores envolvidos, as pré e pós-condições, e os fluxos normais e alternativos.</w:t>
       </w:r>
     </w:p>
     <w:p>
@@ -1338,7 +1771,6 @@
           <w:sz w:val="22"/>
           <w:szCs w:val="22"/>
         </w:rPr>
-        <w:lastRenderedPageBreak/>
         <w:t>O sistema exibe um formulário para preenchimento das informações do chamado.</w:t>
       </w:r>
     </w:p>
@@ -1885,25 +2317,7 @@
           <w:sz w:val="22"/>
           <w:szCs w:val="22"/>
         </w:rPr>
-        <w:t xml:space="preserve">O sistema solicita </w:t>
-      </w:r>
-      <w:proofErr w:type="spellStart"/>
-      <w:r>
-        <w:rPr>
-          <w:rFonts w:ascii="Arial" w:eastAsia="Bahnschrift Light" w:hAnsi="Arial" w:cs="Arial"/>
-          <w:sz w:val="22"/>
-          <w:szCs w:val="22"/>
-        </w:rPr>
-        <w:t>email</w:t>
-      </w:r>
-      <w:proofErr w:type="spellEnd"/>
-      <w:r>
-        <w:rPr>
-          <w:rFonts w:ascii="Arial" w:eastAsia="Bahnschrift Light" w:hAnsi="Arial" w:cs="Arial"/>
-          <w:sz w:val="22"/>
-          <w:szCs w:val="22"/>
-        </w:rPr>
-        <w:t xml:space="preserve"> e senha.</w:t>
+        <w:t>O sistema solicita email e senha.</w:t>
       </w:r>
     </w:p>
     <w:p>
@@ -1981,7 +2395,6 @@
           <w:sz w:val="22"/>
           <w:szCs w:val="22"/>
         </w:rPr>
-        <w:lastRenderedPageBreak/>
         <w:t>O sistema autentica o usuário e redireciona para a tela inicial.</w:t>
       </w:r>
     </w:p>
@@ -2236,6 +2649,7 @@
           <w:sz w:val="22"/>
           <w:szCs w:val="22"/>
         </w:rPr>
+        <w:lastRenderedPageBreak/>
         <w:t>Descrição: Caso o chamado seja classificado como complexo, o técnico N1 encaminha o chamado para o suporte N2.</w:t>
       </w:r>
     </w:p>
@@ -2575,7 +2989,6 @@
           <w:b/>
           <w:bCs/>
         </w:rPr>
-        <w:lastRenderedPageBreak/>
         <w:t>Relatórios de Gestão – Projeto UpDesk</w:t>
       </w:r>
     </w:p>
@@ -2707,6 +3120,7 @@
         <w:spacing w:line="259" w:lineRule="auto"/>
       </w:pPr>
       <w:r>
+        <w:lastRenderedPageBreak/>
         <w:t>Crescimento ou redução de demandas.</w:t>
       </w:r>
     </w:p>
@@ -2891,7 +3305,6 @@
         <w:spacing w:line="259" w:lineRule="auto"/>
       </w:pPr>
       <w:r>
-        <w:lastRenderedPageBreak/>
         <w:t>Casos resolvidos sem intervenção humana.</w:t>
       </w:r>
     </w:p>
@@ -3013,6 +3426,7 @@
     </w:p>
     <w:p>
       <w:r>
+        <w:lastRenderedPageBreak/>
         <w:pict w14:anchorId="73BC3998">
           <v:rect id="_x0000_i1029" style="width:0;height:1.5pt" o:hralign="center" o:hrstd="t" o:hr="t" fillcolor="#a0a0a0" stroked="f"/>
         </w:pict>
@@ -3163,7 +3577,6 @@
           <w:b/>
           <w:bCs/>
         </w:rPr>
-        <w:lastRenderedPageBreak/>
         <w:t>Exemplo de Script SQL (</w:t>
       </w:r>
       <w:r>
@@ -3231,53 +3644,117 @@
         <w:rPr>
           <w:lang w:val="en-US"/>
         </w:rPr>
-        <w:t xml:space="preserve">    Id INT </w:t>
-      </w:r>
-      <w:proofErr w:type="gramStart"/>
+        <w:t xml:space="preserve">    Id INT IDENTITY(1,1) PRIMARY KEY,</w:t>
+      </w:r>
+    </w:p>
+    <w:p>
       <w:r>
         <w:rPr>
           <w:lang w:val="en-US"/>
         </w:rPr>
-        <w:t>IDENTITY(</w:t>
-      </w:r>
-      <w:proofErr w:type="gramEnd"/>
-      <w:r>
+        <w:t xml:space="preserve">    </w:t>
+      </w:r>
+      <w:r>
+        <w:t>Nome NVARCHAR(100),</w:t>
+      </w:r>
+    </w:p>
+    <w:p>
+      <w:r>
+        <w:t xml:space="preserve">    Email NVARCHAR(100),</w:t>
+      </w:r>
+    </w:p>
+    <w:p>
+      <w:r>
+        <w:t xml:space="preserve">    </w:t>
+      </w:r>
+      <w:proofErr w:type="spellStart"/>
+      <w:r>
+        <w:t>SenhaHash</w:t>
+      </w:r>
+      <w:proofErr w:type="spellEnd"/>
+      <w:r>
+        <w:t xml:space="preserve"> NVARCHAR(100),</w:t>
+      </w:r>
+    </w:p>
+    <w:p>
+      <w:r>
+        <w:t xml:space="preserve">    </w:t>
+      </w:r>
+      <w:proofErr w:type="spellStart"/>
+      <w:r>
+        <w:t>TipoUsuario</w:t>
+      </w:r>
+      <w:proofErr w:type="spellEnd"/>
+      <w:r>
+        <w:t xml:space="preserve"> NVARCHAR(50)</w:t>
+      </w:r>
+    </w:p>
+    <w:p>
+      <w:r>
+        <w:t>);</w:t>
+      </w:r>
+    </w:p>
+    <w:p/>
+    <w:p>
+      <w:r>
+        <w:t>-- Criar tabela de chamados</w:t>
+      </w:r>
+    </w:p>
+    <w:p>
+      <w:pPr>
         <w:rPr>
           <w:lang w:val="en-US"/>
         </w:rPr>
-        <w:t>1,1) PRIMARY KEY,</w:t>
-      </w:r>
-    </w:p>
-    <w:p>
+      </w:pPr>
       <w:r>
         <w:rPr>
           <w:lang w:val="en-US"/>
         </w:rPr>
+        <w:t xml:space="preserve">CREATE TABLE </w:t>
+      </w:r>
+      <w:proofErr w:type="spellStart"/>
+      <w:r>
+        <w:rPr>
+          <w:lang w:val="en-US"/>
+        </w:rPr>
+        <w:t>Chamados</w:t>
+      </w:r>
+      <w:proofErr w:type="spellEnd"/>
+      <w:r>
+        <w:rPr>
+          <w:lang w:val="en-US"/>
+        </w:rPr>
+        <w:t xml:space="preserve"> (</w:t>
+      </w:r>
+    </w:p>
+    <w:p>
+      <w:pPr>
+        <w:rPr>
+          <w:lang w:val="en-US"/>
+        </w:rPr>
+      </w:pPr>
+      <w:r>
+        <w:rPr>
+          <w:lang w:val="en-US"/>
+        </w:rPr>
+        <w:lastRenderedPageBreak/>
+        <w:t xml:space="preserve">    Id INT IDENTITY(1,1) PRIMARY KEY,</w:t>
+      </w:r>
+    </w:p>
+    <w:p>
+      <w:r>
+        <w:rPr>
+          <w:lang w:val="en-US"/>
+        </w:rPr>
         <w:t xml:space="preserve">    </w:t>
       </w:r>
-      <w:r>
-        <w:t xml:space="preserve">Nome </w:t>
-      </w:r>
-      <w:proofErr w:type="gramStart"/>
-      <w:r>
-        <w:t>NVARCHAR(</w:t>
-      </w:r>
-      <w:proofErr w:type="gramEnd"/>
-      <w:r>
-        <w:t>100),</w:t>
-      </w:r>
-    </w:p>
-    <w:p>
-      <w:r>
-        <w:t xml:space="preserve">    Email </w:t>
-      </w:r>
-      <w:proofErr w:type="gramStart"/>
-      <w:r>
-        <w:t>NVARCHAR(</w:t>
-      </w:r>
-      <w:proofErr w:type="gramEnd"/>
-      <w:r>
-        <w:t>100),</w:t>
+      <w:proofErr w:type="spellStart"/>
+      <w:r>
+        <w:t>Titulo</w:t>
+      </w:r>
+      <w:proofErr w:type="spellEnd"/>
+      <w:r>
+        <w:t xml:space="preserve"> NVARCHAR(200),</w:t>
       </w:r>
     </w:p>
     <w:p>
@@ -3286,24 +3763,276 @@
       </w:r>
       <w:proofErr w:type="spellStart"/>
       <w:r>
+        <w:t>Descricao</w:t>
+      </w:r>
+      <w:proofErr w:type="spellEnd"/>
+      <w:r>
+        <w:t xml:space="preserve"> NVARCHAR(MAX),</w:t>
+      </w:r>
+    </w:p>
+    <w:p>
+      <w:pPr>
+        <w:rPr>
+          <w:lang w:val="en-US"/>
+        </w:rPr>
+      </w:pPr>
+      <w:r>
+        <w:t xml:space="preserve">    </w:t>
+      </w:r>
+      <w:r>
+        <w:rPr>
+          <w:lang w:val="en-US"/>
+        </w:rPr>
+        <w:t>Status NVARCHAR(50),</w:t>
+      </w:r>
+    </w:p>
+    <w:p>
+      <w:pPr>
+        <w:rPr>
+          <w:lang w:val="en-US"/>
+        </w:rPr>
+      </w:pPr>
+      <w:r>
+        <w:rPr>
+          <w:lang w:val="en-US"/>
+        </w:rPr>
+        <w:t xml:space="preserve">    </w:t>
+      </w:r>
+      <w:proofErr w:type="spellStart"/>
+      <w:r>
+        <w:rPr>
+          <w:lang w:val="en-US"/>
+        </w:rPr>
+        <w:t>UsuarioId</w:t>
+      </w:r>
+      <w:proofErr w:type="spellEnd"/>
+      <w:r>
+        <w:rPr>
+          <w:lang w:val="en-US"/>
+        </w:rPr>
+        <w:t xml:space="preserve"> INT,</w:t>
+      </w:r>
+    </w:p>
+    <w:p>
+      <w:pPr>
+        <w:rPr>
+          <w:lang w:val="en-US"/>
+        </w:rPr>
+      </w:pPr>
+      <w:r>
+        <w:rPr>
+          <w:lang w:val="en-US"/>
+        </w:rPr>
+        <w:t xml:space="preserve">    </w:t>
+      </w:r>
+      <w:proofErr w:type="spellStart"/>
+      <w:r>
+        <w:rPr>
+          <w:lang w:val="en-US"/>
+        </w:rPr>
+        <w:t>DataCriacao</w:t>
+      </w:r>
+      <w:proofErr w:type="spellEnd"/>
+      <w:r>
+        <w:rPr>
+          <w:lang w:val="en-US"/>
+        </w:rPr>
+        <w:t xml:space="preserve"> DATETIME DEFAULT GETDATE(),</w:t>
+      </w:r>
+    </w:p>
+    <w:p>
+      <w:pPr>
+        <w:rPr>
+          <w:lang w:val="en-US"/>
+        </w:rPr>
+      </w:pPr>
+      <w:r>
+        <w:rPr>
+          <w:lang w:val="en-US"/>
+        </w:rPr>
+        <w:t xml:space="preserve">    FOREIGN KEY (</w:t>
+      </w:r>
+      <w:proofErr w:type="spellStart"/>
+      <w:r>
+        <w:rPr>
+          <w:lang w:val="en-US"/>
+        </w:rPr>
+        <w:t>UsuarioId</w:t>
+      </w:r>
+      <w:proofErr w:type="spellEnd"/>
+      <w:r>
+        <w:rPr>
+          <w:lang w:val="en-US"/>
+        </w:rPr>
+        <w:t xml:space="preserve">) REFERENCES </w:t>
+      </w:r>
+      <w:proofErr w:type="spellStart"/>
+      <w:r>
+        <w:rPr>
+          <w:lang w:val="en-US"/>
+        </w:rPr>
+        <w:t>Usuarios</w:t>
+      </w:r>
+      <w:proofErr w:type="spellEnd"/>
+      <w:r>
+        <w:rPr>
+          <w:lang w:val="en-US"/>
+        </w:rPr>
+        <w:t>(Id)</w:t>
+      </w:r>
+    </w:p>
+    <w:p>
+      <w:r>
+        <w:t>);</w:t>
+      </w:r>
+    </w:p>
+    <w:p/>
+    <w:p>
+      <w:r>
+        <w:t>-- Criar tabela de sugestões da IA</w:t>
+      </w:r>
+    </w:p>
+    <w:p>
+      <w:pPr>
+        <w:rPr>
+          <w:lang w:val="en-US"/>
+        </w:rPr>
+      </w:pPr>
+      <w:r>
+        <w:rPr>
+          <w:lang w:val="en-US"/>
+        </w:rPr>
+        <w:t xml:space="preserve">CREATE TABLE </w:t>
+      </w:r>
+      <w:proofErr w:type="spellStart"/>
+      <w:r>
+        <w:rPr>
+          <w:lang w:val="en-US"/>
+        </w:rPr>
+        <w:t>SolucoesIA</w:t>
+      </w:r>
+      <w:proofErr w:type="spellEnd"/>
+      <w:r>
+        <w:rPr>
+          <w:lang w:val="en-US"/>
+        </w:rPr>
+        <w:t xml:space="preserve"> (</w:t>
+      </w:r>
+    </w:p>
+    <w:p>
+      <w:pPr>
+        <w:rPr>
+          <w:lang w:val="en-US"/>
+        </w:rPr>
+      </w:pPr>
+      <w:r>
+        <w:rPr>
+          <w:lang w:val="en-US"/>
+        </w:rPr>
+        <w:t xml:space="preserve">    Id INT IDENTITY(1,1) PRIMARY KEY,</w:t>
+      </w:r>
+    </w:p>
+    <w:p>
+      <w:r>
+        <w:rPr>
+          <w:lang w:val="en-US"/>
+        </w:rPr>
+        <w:t xml:space="preserve">    </w:t>
+      </w:r>
+      <w:proofErr w:type="spellStart"/>
+      <w:r>
+        <w:t>ChamadoId</w:t>
+      </w:r>
+      <w:proofErr w:type="spellEnd"/>
+      <w:r>
+        <w:t xml:space="preserve"> INT,</w:t>
+      </w:r>
+    </w:p>
+    <w:p>
+      <w:r>
+        <w:t xml:space="preserve">    </w:t>
+      </w:r>
+      <w:proofErr w:type="spellStart"/>
+      <w:r>
+        <w:t>Sugestao</w:t>
+      </w:r>
+      <w:proofErr w:type="spellEnd"/>
+      <w:r>
+        <w:t xml:space="preserve"> NVARCHAR(MAX),</w:t>
+      </w:r>
+    </w:p>
+    <w:p>
+      <w:r>
+        <w:t xml:space="preserve">    </w:t>
+      </w:r>
+      <w:proofErr w:type="spellStart"/>
+      <w:r>
+        <w:t>DataSugestao</w:t>
+      </w:r>
+      <w:proofErr w:type="spellEnd"/>
+      <w:r>
+        <w:t xml:space="preserve"> DATETIME DEFAULT GETDATE(),</w:t>
+      </w:r>
+    </w:p>
+    <w:p>
+      <w:r>
+        <w:t xml:space="preserve">    </w:t>
+      </w:r>
+      <w:proofErr w:type="spellStart"/>
+      <w:r>
+        <w:t>IAResponsavel</w:t>
+      </w:r>
+      <w:proofErr w:type="spellEnd"/>
+      <w:r>
+        <w:t xml:space="preserve"> NVARCHAR(100),</w:t>
+      </w:r>
+    </w:p>
+    <w:p>
+      <w:r>
+        <w:t xml:space="preserve">    </w:t>
+      </w:r>
+      <w:r>
+        <w:t>FOREIGN KEY (</w:t>
+      </w:r>
+      <w:proofErr w:type="spellStart"/>
+      <w:r>
+        <w:t>ChamadoId</w:t>
+      </w:r>
+      <w:proofErr w:type="spellEnd"/>
+      <w:r>
+        <w:t>) REFERENCES Chamados(Id)</w:t>
+      </w:r>
+    </w:p>
+    <w:p>
+      <w:r>
+        <w:t>);</w:t>
+      </w:r>
+    </w:p>
+    <w:p/>
+    <w:p>
+      <w:r>
+        <w:t>-- Inserir usuários fictícios</w:t>
+      </w:r>
+    </w:p>
+    <w:p>
+      <w:r>
+        <w:t xml:space="preserve">INSERT INTO </w:t>
+      </w:r>
+      <w:proofErr w:type="spellStart"/>
+      <w:r>
+        <w:t>Usuarios</w:t>
+      </w:r>
+      <w:proofErr w:type="spellEnd"/>
+      <w:r>
+        <w:t xml:space="preserve"> (Nome, Email, </w:t>
+      </w:r>
+      <w:proofErr w:type="spellStart"/>
+      <w:r>
         <w:t>SenhaHash</w:t>
       </w:r>
       <w:proofErr w:type="spellEnd"/>
       <w:r>
-        <w:t xml:space="preserve"> </w:t>
-      </w:r>
-      <w:proofErr w:type="gramStart"/>
-      <w:r>
-        <w:t>NVARCHAR(</w:t>
-      </w:r>
-      <w:proofErr w:type="gramEnd"/>
-      <w:r>
-        <w:t>100),</w:t>
-      </w:r>
-    </w:p>
-    <w:p>
-      <w:r>
-        <w:t xml:space="preserve">    </w:t>
+        <w:t xml:space="preserve">, </w:t>
       </w:r>
       <w:proofErr w:type="spellStart"/>
       <w:r>
@@ -3311,26 +4040,41 @@
       </w:r>
       <w:proofErr w:type="spellEnd"/>
       <w:r>
-        <w:t xml:space="preserve"> </w:t>
-      </w:r>
-      <w:proofErr w:type="gramStart"/>
-      <w:r>
-        <w:t>NVARCHAR(</w:t>
-      </w:r>
-      <w:proofErr w:type="gramEnd"/>
-      <w:r>
-        <w:t>50)</w:t>
-      </w:r>
-    </w:p>
-    <w:p>
-      <w:r>
-        <w:t>);</w:t>
+        <w:t>) VALUES</w:t>
+      </w:r>
+    </w:p>
+    <w:p>
+      <w:r>
+        <w:t>('João Silva', 'joao@email.com', '123456', '</w:t>
+      </w:r>
+      <w:proofErr w:type="spellStart"/>
+      <w:r>
+        <w:t>UsuarioComum</w:t>
+      </w:r>
+      <w:proofErr w:type="spellEnd"/>
+      <w:r>
+        <w:t>'),</w:t>
+      </w:r>
+    </w:p>
+    <w:p>
+      <w:r>
+        <w:t>('Maria Suporte', 'maria@email.com', 'abc123', 'SuporteN1'),</w:t>
+      </w:r>
+    </w:p>
+    <w:p>
+      <w:r>
+        <w:t>('Carlos Técnico', 'carlos@email.com', 'senha456', 'SuporteN2'),</w:t>
+      </w:r>
+    </w:p>
+    <w:p>
+      <w:r>
+        <w:t>('Ana Gestora', 'ana@email.com', 'supervisor1', 'Supervisor');</w:t>
       </w:r>
     </w:p>
     <w:p/>
     <w:p>
       <w:r>
-        <w:t>-- Criar tabela de chamados</w:t>
+        <w:t>-- Inserir chamados</w:t>
       </w:r>
     </w:p>
     <w:p>
@@ -3343,7 +4087,7 @@
         <w:rPr>
           <w:lang w:val="en-US"/>
         </w:rPr>
-        <w:t xml:space="preserve">CREATE TABLE </w:t>
+        <w:t xml:space="preserve">INSERT INTO </w:t>
       </w:r>
       <w:proofErr w:type="spellStart"/>
       <w:r>
@@ -3359,577 +4103,105 @@
         </w:rPr>
         <w:t xml:space="preserve"> (</w:t>
       </w:r>
-    </w:p>
-    <w:p>
-      <w:pPr>
+      <w:proofErr w:type="spellStart"/>
+      <w:r>
         <w:rPr>
           <w:lang w:val="en-US"/>
         </w:rPr>
-      </w:pPr>
+        <w:t>Titulo</w:t>
+      </w:r>
+      <w:proofErr w:type="spellEnd"/>
       <w:r>
         <w:rPr>
           <w:lang w:val="en-US"/>
         </w:rPr>
-        <w:t xml:space="preserve">    Id INT </w:t>
-      </w:r>
-      <w:proofErr w:type="gramStart"/>
+        <w:t xml:space="preserve">, </w:t>
+      </w:r>
+      <w:proofErr w:type="spellStart"/>
       <w:r>
         <w:rPr>
           <w:lang w:val="en-US"/>
         </w:rPr>
-        <w:t>IDENTITY(</w:t>
-      </w:r>
-      <w:proofErr w:type="gramEnd"/>
+        <w:t>Descricao</w:t>
+      </w:r>
+      <w:proofErr w:type="spellEnd"/>
       <w:r>
         <w:rPr>
           <w:lang w:val="en-US"/>
         </w:rPr>
-        <w:t>1,1) PRIMARY KEY,</w:t>
-      </w:r>
-    </w:p>
-    <w:p>
+        <w:t xml:space="preserve">, Status, </w:t>
+      </w:r>
+      <w:proofErr w:type="spellStart"/>
       <w:r>
         <w:rPr>
           <w:lang w:val="en-US"/>
         </w:rPr>
-        <w:t xml:space="preserve">    </w:t>
+        <w:t>UsuarioId</w:t>
+      </w:r>
+      <w:proofErr w:type="spellEnd"/>
+      <w:r>
+        <w:rPr>
+          <w:lang w:val="en-US"/>
+        </w:rPr>
+        <w:t>) VALUES</w:t>
+      </w:r>
+    </w:p>
+    <w:p>
+      <w:r>
+        <w:lastRenderedPageBreak/>
+        <w:t>('Erro no login', 'Não consigo acessar o sistema com meu usuário.', 'Aberto', 1),</w:t>
+      </w:r>
+    </w:p>
+    <w:p>
+      <w:r>
+        <w:t>('Sistema travando', 'O sistema congela após o login.', 'Aberto', 1);</w:t>
+      </w:r>
+    </w:p>
+    <w:p/>
+    <w:p>
+      <w:r>
+        <w:t>-- Inserir sugestões da IA</w:t>
+      </w:r>
+    </w:p>
+    <w:p>
+      <w:r>
+        <w:t xml:space="preserve">INSERT INTO </w:t>
       </w:r>
       <w:proofErr w:type="spellStart"/>
       <w:r>
-        <w:t>Titulo</w:t>
+        <w:t>SolucoesIA</w:t>
       </w:r>
       <w:proofErr w:type="spellEnd"/>
       <w:r>
-        <w:t xml:space="preserve"> </w:t>
-      </w:r>
-      <w:proofErr w:type="gramStart"/>
-      <w:r>
-        <w:t>NVARCHAR(</w:t>
-      </w:r>
-      <w:proofErr w:type="gramEnd"/>
-      <w:r>
-        <w:t>200),</w:t>
-      </w:r>
-    </w:p>
-    <w:p>
-      <w:r>
-        <w:t xml:space="preserve">    </w:t>
+        <w:t xml:space="preserve"> (</w:t>
       </w:r>
       <w:proofErr w:type="spellStart"/>
       <w:r>
-        <w:t>Descricao</w:t>
+        <w:t>ChamadoId</w:t>
       </w:r>
       <w:proofErr w:type="spellEnd"/>
       <w:r>
-        <w:t xml:space="preserve"> NVARCHAR(MAX),</w:t>
-      </w:r>
-    </w:p>
-    <w:p>
-      <w:pPr>
-        <w:rPr>
-          <w:lang w:val="en-US"/>
-        </w:rPr>
-      </w:pPr>
-      <w:r>
-        <w:t xml:space="preserve">    </w:t>
-      </w:r>
-      <w:r>
-        <w:rPr>
-          <w:lang w:val="en-US"/>
-        </w:rPr>
-        <w:t xml:space="preserve">Status </w:t>
-      </w:r>
-      <w:proofErr w:type="gramStart"/>
-      <w:r>
-        <w:rPr>
-          <w:lang w:val="en-US"/>
-        </w:rPr>
-        <w:t>NVARCHAR(</w:t>
-      </w:r>
-      <w:proofErr w:type="gramEnd"/>
-      <w:r>
-        <w:rPr>
-          <w:lang w:val="en-US"/>
-        </w:rPr>
-        <w:t>50),</w:t>
-      </w:r>
-    </w:p>
-    <w:p>
-      <w:pPr>
-        <w:rPr>
-          <w:lang w:val="en-US"/>
-        </w:rPr>
-      </w:pPr>
-      <w:r>
-        <w:rPr>
-          <w:lang w:val="en-US"/>
-        </w:rPr>
-        <w:t xml:space="preserve">    </w:t>
+        <w:t xml:space="preserve">, </w:t>
       </w:r>
       <w:proofErr w:type="spellStart"/>
       <w:r>
-        <w:rPr>
-          <w:lang w:val="en-US"/>
-        </w:rPr>
-        <w:t>UsuarioId</w:t>
+        <w:t>Sugestao</w:t>
       </w:r>
       <w:proofErr w:type="spellEnd"/>
       <w:r>
-        <w:rPr>
-          <w:lang w:val="en-US"/>
-        </w:rPr>
-        <w:t xml:space="preserve"> INT,</w:t>
-      </w:r>
-    </w:p>
-    <w:p>
-      <w:pPr>
-        <w:rPr>
-          <w:lang w:val="en-US"/>
-        </w:rPr>
-      </w:pPr>
-      <w:r>
-        <w:rPr>
-          <w:lang w:val="en-US"/>
-        </w:rPr>
-        <w:t xml:space="preserve">    </w:t>
+        <w:t xml:space="preserve">, </w:t>
       </w:r>
       <w:proofErr w:type="spellStart"/>
       <w:r>
-        <w:rPr>
-          <w:lang w:val="en-US"/>
-        </w:rPr>
-        <w:t>DataCriacao</w:t>
+        <w:t>IAResponsavel</w:t>
       </w:r>
       <w:proofErr w:type="spellEnd"/>
       <w:r>
-        <w:rPr>
-          <w:lang w:val="en-US"/>
-        </w:rPr>
-        <w:t xml:space="preserve"> DATETIME DEFAULT </w:t>
-      </w:r>
-      <w:proofErr w:type="gramStart"/>
-      <w:r>
-        <w:rPr>
-          <w:lang w:val="en-US"/>
-        </w:rPr>
-        <w:t>GETDATE(</w:t>
-      </w:r>
-      <w:proofErr w:type="gramEnd"/>
-      <w:r>
-        <w:rPr>
-          <w:lang w:val="en-US"/>
-        </w:rPr>
-        <w:t>),</w:t>
-      </w:r>
-    </w:p>
-    <w:p>
-      <w:pPr>
-        <w:rPr>
-          <w:lang w:val="en-US"/>
-        </w:rPr>
-      </w:pPr>
-      <w:r>
-        <w:rPr>
-          <w:lang w:val="en-US"/>
-        </w:rPr>
-        <w:t xml:space="preserve">    FOREIGN KEY (</w:t>
-      </w:r>
-      <w:proofErr w:type="spellStart"/>
-      <w:r>
-        <w:rPr>
-          <w:lang w:val="en-US"/>
-        </w:rPr>
-        <w:t>UsuarioId</w:t>
-      </w:r>
-      <w:proofErr w:type="spellEnd"/>
-      <w:r>
-        <w:rPr>
-          <w:lang w:val="en-US"/>
-        </w:rPr>
-        <w:t xml:space="preserve">) REFERENCES </w:t>
-      </w:r>
-      <w:proofErr w:type="spellStart"/>
-      <w:proofErr w:type="gramStart"/>
-      <w:r>
-        <w:rPr>
-          <w:lang w:val="en-US"/>
-        </w:rPr>
-        <w:t>Usuarios</w:t>
-      </w:r>
-      <w:proofErr w:type="spellEnd"/>
-      <w:r>
-        <w:rPr>
-          <w:lang w:val="en-US"/>
-        </w:rPr>
-        <w:t>(</w:t>
-      </w:r>
-      <w:proofErr w:type="gramEnd"/>
-      <w:r>
-        <w:rPr>
-          <w:lang w:val="en-US"/>
-        </w:rPr>
-        <w:t>Id)</w:t>
-      </w:r>
-    </w:p>
-    <w:p>
-      <w:r>
-        <w:t>);</w:t>
-      </w:r>
-    </w:p>
-    <w:p/>
-    <w:p>
-      <w:r>
-        <w:t>-- Criar tabela de sugestões da IA</w:t>
-      </w:r>
-    </w:p>
-    <w:p>
-      <w:pPr>
-        <w:rPr>
-          <w:lang w:val="en-US"/>
-        </w:rPr>
-      </w:pPr>
-      <w:r>
-        <w:rPr>
-          <w:lang w:val="en-US"/>
-        </w:rPr>
-        <w:t xml:space="preserve">CREATE TABLE </w:t>
-      </w:r>
-      <w:proofErr w:type="spellStart"/>
-      <w:r>
-        <w:rPr>
-          <w:lang w:val="en-US"/>
-        </w:rPr>
-        <w:t>SolucoesIA</w:t>
-      </w:r>
-      <w:proofErr w:type="spellEnd"/>
-      <w:r>
-        <w:rPr>
-          <w:lang w:val="en-US"/>
-        </w:rPr>
-        <w:t xml:space="preserve"> (</w:t>
-      </w:r>
-    </w:p>
-    <w:p>
-      <w:pPr>
-        <w:rPr>
-          <w:lang w:val="en-US"/>
-        </w:rPr>
-      </w:pPr>
-      <w:r>
-        <w:rPr>
-          <w:lang w:val="en-US"/>
-        </w:rPr>
-        <w:t xml:space="preserve">    Id INT </w:t>
-      </w:r>
-      <w:proofErr w:type="gramStart"/>
-      <w:r>
-        <w:rPr>
-          <w:lang w:val="en-US"/>
-        </w:rPr>
-        <w:t>IDENTITY(</w:t>
-      </w:r>
-      <w:proofErr w:type="gramEnd"/>
-      <w:r>
-        <w:rPr>
-          <w:lang w:val="en-US"/>
-        </w:rPr>
-        <w:t>1,1) PRIMARY KEY,</w:t>
-      </w:r>
-    </w:p>
-    <w:p>
-      <w:r>
-        <w:rPr>
-          <w:lang w:val="en-US"/>
-        </w:rPr>
-        <w:t xml:space="preserve">    </w:t>
-      </w:r>
-      <w:proofErr w:type="spellStart"/>
-      <w:r>
-        <w:t>ChamadoId</w:t>
-      </w:r>
-      <w:proofErr w:type="spellEnd"/>
-      <w:r>
-        <w:t xml:space="preserve"> INT,</w:t>
-      </w:r>
-    </w:p>
-    <w:p>
-      <w:r>
-        <w:t xml:space="preserve">    </w:t>
-      </w:r>
-      <w:proofErr w:type="spellStart"/>
-      <w:r>
-        <w:t>Sugestao</w:t>
-      </w:r>
-      <w:proofErr w:type="spellEnd"/>
-      <w:r>
-        <w:t xml:space="preserve"> NVARCHAR(MAX),</w:t>
-      </w:r>
-    </w:p>
-    <w:p>
-      <w:r>
-        <w:t xml:space="preserve">    </w:t>
-      </w:r>
-      <w:proofErr w:type="spellStart"/>
-      <w:r>
-        <w:t>DataSugestao</w:t>
-      </w:r>
-      <w:proofErr w:type="spellEnd"/>
-      <w:r>
-        <w:t xml:space="preserve"> DATETIME DEFAULT </w:t>
-      </w:r>
-      <w:proofErr w:type="gramStart"/>
-      <w:r>
-        <w:t>GETDATE(</w:t>
-      </w:r>
-      <w:proofErr w:type="gramEnd"/>
-      <w:r>
-        <w:t>),</w:t>
-      </w:r>
-    </w:p>
-    <w:p>
-      <w:r>
-        <w:t xml:space="preserve">    </w:t>
-      </w:r>
-      <w:proofErr w:type="spellStart"/>
-      <w:r>
-        <w:t>IAResponsavel</w:t>
-      </w:r>
-      <w:proofErr w:type="spellEnd"/>
-      <w:r>
-        <w:t xml:space="preserve"> </w:t>
-      </w:r>
-      <w:proofErr w:type="gramStart"/>
-      <w:r>
-        <w:t>NVARCHAR(</w:t>
-      </w:r>
-      <w:proofErr w:type="gramEnd"/>
-      <w:r>
-        <w:t>100),</w:t>
-      </w:r>
-    </w:p>
-    <w:p>
-      <w:r>
-        <w:lastRenderedPageBreak/>
-        <w:t xml:space="preserve">    </w:t>
-      </w:r>
-      <w:r>
-        <w:t>FOREIGN KEY (</w:t>
-      </w:r>
-      <w:proofErr w:type="spellStart"/>
-      <w:r>
-        <w:t>ChamadoId</w:t>
-      </w:r>
-      <w:proofErr w:type="spellEnd"/>
-      <w:r>
-        <w:t xml:space="preserve">) REFERENCES </w:t>
-      </w:r>
-      <w:proofErr w:type="gramStart"/>
-      <w:r>
-        <w:t>Chamados(</w:t>
-      </w:r>
-      <w:proofErr w:type="gramEnd"/>
-      <w:r>
-        <w:t>Id)</w:t>
-      </w:r>
-    </w:p>
-    <w:p>
-      <w:r>
-        <w:t>);</w:t>
-      </w:r>
-    </w:p>
-    <w:p/>
-    <w:p>
-      <w:r>
-        <w:t>-- Inserir usuários fictícios</w:t>
-      </w:r>
-    </w:p>
-    <w:p>
-      <w:r>
-        <w:t xml:space="preserve">INSERT INTO </w:t>
-      </w:r>
-      <w:proofErr w:type="spellStart"/>
-      <w:r>
-        <w:t>Usuarios</w:t>
-      </w:r>
-      <w:proofErr w:type="spellEnd"/>
-      <w:r>
-        <w:t xml:space="preserve"> (Nome, Email, </w:t>
-      </w:r>
-      <w:proofErr w:type="spellStart"/>
-      <w:r>
-        <w:t>SenhaHash</w:t>
-      </w:r>
-      <w:proofErr w:type="spellEnd"/>
-      <w:r>
-        <w:t xml:space="preserve">, </w:t>
-      </w:r>
-      <w:proofErr w:type="spellStart"/>
-      <w:r>
-        <w:t>TipoUsuario</w:t>
-      </w:r>
-      <w:proofErr w:type="spellEnd"/>
-      <w:r>
         <w:t>) VALUES</w:t>
       </w:r>
     </w:p>
     <w:p>
       <w:r>
-        <w:t>('João Silva', 'joao@email.com', '123456', '</w:t>
-      </w:r>
-      <w:proofErr w:type="spellStart"/>
-      <w:r>
-        <w:t>UsuarioComum</w:t>
-      </w:r>
-      <w:proofErr w:type="spellEnd"/>
-      <w:r>
-        <w:t>'),</w:t>
-      </w:r>
-    </w:p>
-    <w:p>
-      <w:r>
-        <w:t>('Maria Suporte', 'maria@email.com', 'abc123', 'SuporteN1'),</w:t>
-      </w:r>
-    </w:p>
-    <w:p>
-      <w:r>
-        <w:t>('Carlos Técnico', 'carlos@email.com', 'senha456', 'SuporteN2'),</w:t>
-      </w:r>
-    </w:p>
-    <w:p>
-      <w:r>
-        <w:t>('Ana Gestora', 'ana@email.com', 'supervisor1', 'Supervisor');</w:t>
-      </w:r>
-    </w:p>
-    <w:p/>
-    <w:p>
-      <w:r>
-        <w:t>-- Inserir chamados</w:t>
-      </w:r>
-    </w:p>
-    <w:p>
-      <w:pPr>
-        <w:rPr>
-          <w:lang w:val="en-US"/>
-        </w:rPr>
-      </w:pPr>
-      <w:r>
-        <w:rPr>
-          <w:lang w:val="en-US"/>
-        </w:rPr>
-        <w:t xml:space="preserve">INSERT INTO </w:t>
-      </w:r>
-      <w:proofErr w:type="spellStart"/>
-      <w:r>
-        <w:rPr>
-          <w:lang w:val="en-US"/>
-        </w:rPr>
-        <w:t>Chamados</w:t>
-      </w:r>
-      <w:proofErr w:type="spellEnd"/>
-      <w:r>
-        <w:rPr>
-          <w:lang w:val="en-US"/>
-        </w:rPr>
-        <w:t xml:space="preserve"> (</w:t>
-      </w:r>
-      <w:proofErr w:type="spellStart"/>
-      <w:r>
-        <w:rPr>
-          <w:lang w:val="en-US"/>
-        </w:rPr>
-        <w:t>Titulo</w:t>
-      </w:r>
-      <w:proofErr w:type="spellEnd"/>
-      <w:r>
-        <w:rPr>
-          <w:lang w:val="en-US"/>
-        </w:rPr>
-        <w:t xml:space="preserve">, </w:t>
-      </w:r>
-      <w:proofErr w:type="spellStart"/>
-      <w:r>
-        <w:rPr>
-          <w:lang w:val="en-US"/>
-        </w:rPr>
-        <w:t>Descricao</w:t>
-      </w:r>
-      <w:proofErr w:type="spellEnd"/>
-      <w:r>
-        <w:rPr>
-          <w:lang w:val="en-US"/>
-        </w:rPr>
-        <w:t xml:space="preserve">, Status, </w:t>
-      </w:r>
-      <w:proofErr w:type="spellStart"/>
-      <w:r>
-        <w:rPr>
-          <w:lang w:val="en-US"/>
-        </w:rPr>
-        <w:t>UsuarioId</w:t>
-      </w:r>
-      <w:proofErr w:type="spellEnd"/>
-      <w:r>
-        <w:rPr>
-          <w:lang w:val="en-US"/>
-        </w:rPr>
-        <w:t>) VALUES</w:t>
-      </w:r>
-    </w:p>
-    <w:p>
-      <w:r>
-        <w:t>('Erro no login', 'Não consigo acessar o sistema com meu usuário.', 'Aberto', 1),</w:t>
-      </w:r>
-    </w:p>
-    <w:p>
-      <w:r>
-        <w:t>('Sistema travando', 'O sistema congela após o login.', 'Aberto', 1);</w:t>
-      </w:r>
-    </w:p>
-    <w:p/>
-    <w:p>
-      <w:r>
-        <w:t>-- Inserir sugestões da IA</w:t>
-      </w:r>
-    </w:p>
-    <w:p>
-      <w:r>
-        <w:t xml:space="preserve">INSERT INTO </w:t>
-      </w:r>
-      <w:proofErr w:type="spellStart"/>
-      <w:r>
-        <w:t>SolucoesIA</w:t>
-      </w:r>
-      <w:proofErr w:type="spellEnd"/>
-      <w:r>
-        <w:t xml:space="preserve"> (</w:t>
-      </w:r>
-      <w:proofErr w:type="spellStart"/>
-      <w:r>
-        <w:t>ChamadoId</w:t>
-      </w:r>
-      <w:proofErr w:type="spellEnd"/>
-      <w:r>
-        <w:t xml:space="preserve">, </w:t>
-      </w:r>
-      <w:proofErr w:type="spellStart"/>
-      <w:r>
-        <w:t>Sugestao</w:t>
-      </w:r>
-      <w:proofErr w:type="spellEnd"/>
-      <w:r>
-        <w:t xml:space="preserve">, </w:t>
-      </w:r>
-      <w:proofErr w:type="spellStart"/>
-      <w:r>
-        <w:t>IAResponsavel</w:t>
-      </w:r>
-      <w:proofErr w:type="spellEnd"/>
-      <w:r>
-        <w:t>) VALUES</w:t>
-      </w:r>
-    </w:p>
-    <w:p>
-      <w:r>
         <w:t>(1, 'Verifique se o CAPS LOCK está ativado. Caso sim, redefina a senha.', 'IA v1.0'),</w:t>
       </w:r>
     </w:p>
@@ -3941,7 +4213,7 @@
     <w:p>
       <w:r>
         <w:pict w14:anchorId="70E4B60B">
-          <v:rect id="_x0000_i1035" style="width:0;height:1.5pt" o:hralign="center" o:hrstd="t" o:hr="t" fillcolor="#a0a0a0" stroked="f"/>
+          <v:rect id="_x0000_i1030" style="width:0;height:1.5pt" o:hralign="center" o:hrstd="t" o:hr="t" fillcolor="#a0a0a0" stroked="f"/>
         </w:pict>
       </w:r>
     </w:p>
@@ -4144,7 +4416,6 @@
           </w:tcPr>
           <w:p>
             <w:r>
-              <w:lastRenderedPageBreak/>
               <w:t>Passos</w:t>
             </w:r>
           </w:p>
@@ -4285,7 +4556,7 @@
     <w:p>
       <w:r>
         <w:pict w14:anchorId="1128AFF9">
-          <v:rect id="_x0000_i1036" style="width:0;height:1.5pt" o:hralign="center" o:hrstd="t" o:hr="t" fillcolor="#a0a0a0" stroked="f"/>
+          <v:rect id="_x0000_i1031" style="width:0;height:1.5pt" o:hralign="center" o:hrstd="t" o:hr="t" fillcolor="#a0a0a0" stroked="f"/>
         </w:pict>
       </w:r>
     </w:p>
@@ -4450,6 +4721,7 @@
           </w:tcPr>
           <w:p>
             <w:r>
+              <w:lastRenderedPageBreak/>
               <w:t>E</w:t>
             </w:r>
             <w:r>
@@ -4593,176 +4865,176 @@
     </w:p>
     <w:p>
       <w:r>
+        <w:t xml:space="preserve">De acordo com Russell e </w:t>
+      </w:r>
+      <w:proofErr w:type="spellStart"/>
+      <w:r>
+        <w:t>Norvig</w:t>
+      </w:r>
+      <w:proofErr w:type="spellEnd"/>
+      <w:r>
+        <w:t xml:space="preserve"> (2020), sistemas inteligentes são capazes de aprender com dados históricos e tomar decisões com base em padrões. No contexto de </w:t>
+      </w:r>
+      <w:proofErr w:type="spellStart"/>
+      <w:r>
+        <w:t>service</w:t>
+      </w:r>
+      <w:proofErr w:type="spellEnd"/>
+      <w:r>
+        <w:t xml:space="preserve"> </w:t>
+      </w:r>
+      <w:proofErr w:type="spellStart"/>
+      <w:r>
+        <w:t>desks</w:t>
+      </w:r>
+      <w:proofErr w:type="spellEnd"/>
+      <w:r>
+        <w:t>, isso significa que um modelo treinado com dados de chamados anteriores pode prever a categoria, prioridade ou encaminhamento mais adequado de novos chamados com alta precisão.</w:t>
+      </w:r>
+    </w:p>
+    <w:p>
+      <w:r>
+        <w:t>Para garantir a eficácia dessa integração, algumas boas práticas devem ser seguidas:</w:t>
+      </w:r>
+    </w:p>
+    <w:p>
+      <w:pPr>
+        <w:pStyle w:val="Commarcadores"/>
+        <w:rPr>
+          <w:lang w:val="pt-BR"/>
+        </w:rPr>
+      </w:pPr>
+      <w:r>
+        <w:rPr>
+          <w:lang w:val="pt-BR"/>
+        </w:rPr>
+        <w:t>Coleta e Tratamento de Dados de Qualidade: A eficácia do modelo depende diretamente da qualidade dos dados de treinamento. É fundamental manter uma base de chamados bem estruturada, com descrições claras, categorias consistentes e resultados bem documentados.</w:t>
+      </w:r>
+    </w:p>
+    <w:p>
+      <w:pPr>
+        <w:pStyle w:val="Commarcadores"/>
+        <w:rPr>
+          <w:lang w:val="pt-BR"/>
+        </w:rPr>
+      </w:pPr>
+      <w:r>
+        <w:rPr>
+          <w:lang w:val="pt-BR"/>
+        </w:rPr>
+        <w:t xml:space="preserve">Uso de Modelos Supervisionados com Feedback Contínuo: Modelos de classificação supervisionada, como </w:t>
+      </w:r>
+      <w:proofErr w:type="spellStart"/>
+      <w:r>
+        <w:rPr>
+          <w:lang w:val="pt-BR"/>
+        </w:rPr>
+        <w:t>Naive</w:t>
+      </w:r>
+      <w:proofErr w:type="spellEnd"/>
+      <w:r>
+        <w:rPr>
+          <w:lang w:val="pt-BR"/>
+        </w:rPr>
+        <w:t xml:space="preserve"> </w:t>
+      </w:r>
+      <w:proofErr w:type="spellStart"/>
+      <w:r>
+        <w:rPr>
+          <w:lang w:val="pt-BR"/>
+        </w:rPr>
+        <w:t>Bayes</w:t>
+      </w:r>
+      <w:proofErr w:type="spellEnd"/>
+      <w:r>
+        <w:rPr>
+          <w:lang w:val="pt-BR"/>
+        </w:rPr>
+        <w:t>, SVM ou redes neurais, devem ser treinados com dados rotulados. A retroalimentação dos analistas humanos melhora progressivamente a acurácia do sistema (</w:t>
+      </w:r>
+      <w:proofErr w:type="spellStart"/>
+      <w:r>
+        <w:rPr>
+          <w:lang w:val="pt-BR"/>
+        </w:rPr>
+        <w:t>Goodfellow</w:t>
+      </w:r>
+      <w:proofErr w:type="spellEnd"/>
+      <w:r>
+        <w:rPr>
+          <w:lang w:val="pt-BR"/>
+        </w:rPr>
+        <w:t xml:space="preserve">, </w:t>
+      </w:r>
+      <w:proofErr w:type="spellStart"/>
+      <w:r>
+        <w:rPr>
+          <w:lang w:val="pt-BR"/>
+        </w:rPr>
+        <w:t>Bengio</w:t>
+      </w:r>
+      <w:proofErr w:type="spellEnd"/>
+      <w:r>
+        <w:rPr>
+          <w:lang w:val="pt-BR"/>
+        </w:rPr>
+        <w:t xml:space="preserve"> &amp; </w:t>
+      </w:r>
+      <w:proofErr w:type="spellStart"/>
+      <w:r>
+        <w:rPr>
+          <w:lang w:val="pt-BR"/>
+        </w:rPr>
+        <w:t>Courville</w:t>
+      </w:r>
+      <w:proofErr w:type="spellEnd"/>
+      <w:r>
+        <w:rPr>
+          <w:lang w:val="pt-BR"/>
+        </w:rPr>
+        <w:t>, 2016).</w:t>
+      </w:r>
+    </w:p>
+    <w:p>
+      <w:pPr>
+        <w:pStyle w:val="Commarcadores"/>
+        <w:rPr>
+          <w:lang w:val="pt-BR"/>
+        </w:rPr>
+      </w:pPr>
+      <w:r>
+        <w:rPr>
+          <w:lang w:val="pt-BR"/>
+        </w:rPr>
+        <w:t xml:space="preserve">Transparência e </w:t>
+      </w:r>
+      <w:proofErr w:type="spellStart"/>
+      <w:r>
+        <w:rPr>
+          <w:lang w:val="pt-BR"/>
+        </w:rPr>
+        <w:t>Explicabilidade</w:t>
+      </w:r>
+      <w:proofErr w:type="spellEnd"/>
+      <w:r>
+        <w:rPr>
+          <w:lang w:val="pt-BR"/>
+        </w:rPr>
+        <w:t>: O sistema deve ser capaz de justificar suas decisões, especialmente em casos complexos. Isso pode ser feito com modelos interpretáveis ou por meio de logs de decisão.</w:t>
+      </w:r>
+    </w:p>
+    <w:p>
+      <w:pPr>
+        <w:pStyle w:val="Commarcadores"/>
+        <w:rPr>
+          <w:lang w:val="pt-BR"/>
+        </w:rPr>
+      </w:pPr>
+      <w:r>
+        <w:rPr>
+          <w:lang w:val="pt-BR"/>
+        </w:rPr>
         <w:lastRenderedPageBreak/>
-        <w:t xml:space="preserve">De acordo com Russell e </w:t>
-      </w:r>
-      <w:proofErr w:type="spellStart"/>
-      <w:r>
-        <w:t>Norvig</w:t>
-      </w:r>
-      <w:proofErr w:type="spellEnd"/>
-      <w:r>
-        <w:t xml:space="preserve"> (2020), sistemas inteligentes são capazes de aprender com dados históricos e tomar decisões com base em padrões. No contexto de </w:t>
-      </w:r>
-      <w:proofErr w:type="spellStart"/>
-      <w:r>
-        <w:t>service</w:t>
-      </w:r>
-      <w:proofErr w:type="spellEnd"/>
-      <w:r>
-        <w:t xml:space="preserve"> </w:t>
-      </w:r>
-      <w:proofErr w:type="spellStart"/>
-      <w:r>
-        <w:t>desks</w:t>
-      </w:r>
-      <w:proofErr w:type="spellEnd"/>
-      <w:r>
-        <w:t>, isso significa que um modelo treinado com dados de chamados anteriores pode prever a categoria, prioridade ou encaminhamento mais adequado de novos chamados com alta precisão.</w:t>
-      </w:r>
-    </w:p>
-    <w:p>
-      <w:r>
-        <w:t>Para garantir a eficácia dessa integração, algumas boas práticas devem ser seguidas:</w:t>
-      </w:r>
-    </w:p>
-    <w:p>
-      <w:pPr>
-        <w:pStyle w:val="Commarcadores"/>
-        <w:rPr>
-          <w:lang w:val="pt-BR"/>
-        </w:rPr>
-      </w:pPr>
-      <w:r>
-        <w:rPr>
-          <w:lang w:val="pt-BR"/>
-        </w:rPr>
-        <w:t>Coleta e Tratamento de Dados de Qualidade: A eficácia do modelo depende diretamente da qualidade dos dados de treinamento. É fundamental manter uma base de chamados bem estruturada, com descrições claras, categorias consistentes e resultados bem documentados.</w:t>
-      </w:r>
-    </w:p>
-    <w:p>
-      <w:pPr>
-        <w:pStyle w:val="Commarcadores"/>
-        <w:rPr>
-          <w:lang w:val="pt-BR"/>
-        </w:rPr>
-      </w:pPr>
-      <w:r>
-        <w:rPr>
-          <w:lang w:val="pt-BR"/>
-        </w:rPr>
-        <w:t xml:space="preserve">Uso de Modelos Supervisionados com Feedback Contínuo: Modelos de classificação supervisionada, como </w:t>
-      </w:r>
-      <w:proofErr w:type="spellStart"/>
-      <w:r>
-        <w:rPr>
-          <w:lang w:val="pt-BR"/>
-        </w:rPr>
-        <w:t>Naive</w:t>
-      </w:r>
-      <w:proofErr w:type="spellEnd"/>
-      <w:r>
-        <w:rPr>
-          <w:lang w:val="pt-BR"/>
-        </w:rPr>
-        <w:t xml:space="preserve"> </w:t>
-      </w:r>
-      <w:proofErr w:type="spellStart"/>
-      <w:r>
-        <w:rPr>
-          <w:lang w:val="pt-BR"/>
-        </w:rPr>
-        <w:t>Bayes</w:t>
-      </w:r>
-      <w:proofErr w:type="spellEnd"/>
-      <w:r>
-        <w:rPr>
-          <w:lang w:val="pt-BR"/>
-        </w:rPr>
-        <w:t>, SVM ou redes neurais, devem ser treinados com dados rotulados. A retroalimentação dos analistas humanos melhora progressivamente a acurácia do sistema (</w:t>
-      </w:r>
-      <w:proofErr w:type="spellStart"/>
-      <w:r>
-        <w:rPr>
-          <w:lang w:val="pt-BR"/>
-        </w:rPr>
-        <w:t>Goodfellow</w:t>
-      </w:r>
-      <w:proofErr w:type="spellEnd"/>
-      <w:r>
-        <w:rPr>
-          <w:lang w:val="pt-BR"/>
-        </w:rPr>
-        <w:t xml:space="preserve">, </w:t>
-      </w:r>
-      <w:proofErr w:type="spellStart"/>
-      <w:r>
-        <w:rPr>
-          <w:lang w:val="pt-BR"/>
-        </w:rPr>
-        <w:t>Bengio</w:t>
-      </w:r>
-      <w:proofErr w:type="spellEnd"/>
-      <w:r>
-        <w:rPr>
-          <w:lang w:val="pt-BR"/>
-        </w:rPr>
-        <w:t xml:space="preserve"> &amp; </w:t>
-      </w:r>
-      <w:proofErr w:type="spellStart"/>
-      <w:r>
-        <w:rPr>
-          <w:lang w:val="pt-BR"/>
-        </w:rPr>
-        <w:t>Courville</w:t>
-      </w:r>
-      <w:proofErr w:type="spellEnd"/>
-      <w:r>
-        <w:rPr>
-          <w:lang w:val="pt-BR"/>
-        </w:rPr>
-        <w:t>, 2016).</w:t>
-      </w:r>
-    </w:p>
-    <w:p>
-      <w:pPr>
-        <w:pStyle w:val="Commarcadores"/>
-        <w:rPr>
-          <w:lang w:val="pt-BR"/>
-        </w:rPr>
-      </w:pPr>
-      <w:r>
-        <w:rPr>
-          <w:lang w:val="pt-BR"/>
-        </w:rPr>
-        <w:t xml:space="preserve">Transparência e </w:t>
-      </w:r>
-      <w:proofErr w:type="spellStart"/>
-      <w:r>
-        <w:rPr>
-          <w:lang w:val="pt-BR"/>
-        </w:rPr>
-        <w:t>Explicabilidade</w:t>
-      </w:r>
-      <w:proofErr w:type="spellEnd"/>
-      <w:r>
-        <w:rPr>
-          <w:lang w:val="pt-BR"/>
-        </w:rPr>
-        <w:t>: O sistema deve ser capaz de justificar suas decisões, especialmente em casos complexos. Isso pode ser feito com modelos interpretáveis ou por meio de logs de decisão.</w:t>
-      </w:r>
-    </w:p>
-    <w:p>
-      <w:pPr>
-        <w:pStyle w:val="Commarcadores"/>
-        <w:rPr>
-          <w:lang w:val="pt-BR"/>
-        </w:rPr>
-      </w:pPr>
-      <w:r>
-        <w:rPr>
-          <w:lang w:val="pt-BR"/>
-        </w:rPr>
         <w:t>Integração Gradual com Validação Humana: A IA deve inicialmente atuar como um assistente, sugerindo classificações que possam ser validadas por operadores humanos. Isso aumenta a confiança e permite correções em tempo real.</w:t>
       </w:r>
     </w:p>
@@ -4802,7 +5074,7 @@
 </file>
 
 <file path=word/numbering.xml><?xml version="1.0" encoding="utf-8"?>
-<w:numbering xmlns:wpc="http://schemas.microsoft.com/office/word/2010/wordprocessingCanvas" xmlns:cx="http://schemas.microsoft.com/office/drawing/2014/chartex" xmlns:cx1="http://schemas.microsoft.com/office/drawing/2015/9/8/chartex" xmlns:cx2="http://schemas.microsoft.com/office/drawing/2015/10/21/chartex" xmlns:cx3="http://schemas.microsoft.com/office/drawing/2016/5/9/chartex" xmlns:cx4="http://schemas.microsoft.com/office/drawing/2016/5/10/chartex" xmlns:cx5="http://schemas.microsoft.com/office/drawing/2016/5/11/chartex" xmlns:cx6="http://schemas.microsoft.com/office/drawing/2016/5/12/chartex" xmlns:cx7="http://schemas.microsoft.com/office/drawing/2016/5/13/chartex" xmlns:cx8="http://schemas.microsoft.com/office/drawing/2016/5/14/chartex" xmlns:mc="http://schemas.openxmlformats.org/markup-compatibility/2006" xmlns:aink="http://schemas.microsoft.com/office/drawing/2016/ink" xmlns:am3d="http://schemas.microsoft.com/office/drawing/2017/model3d" xmlns:o="urn:schemas-microsoft-com:office:office" xmlns:oel="http://schemas.microsoft.com/office/2019/extlst" xmlns:r="http://schemas.openxmlformats.org/officeDocument/2006/relationships" xmlns:m="http://schemas.openxmlformats.org/officeDocument/2006/math" xmlns:v="urn:schemas-microsoft-com:vml" xmlns:wp14="http://schemas.microsoft.com/office/word/2010/wordprocessingDrawing" xmlns:wp="http://schemas.openxmlformats.org/drawingml/2006/wordprocessingDrawing" xmlns:w10="urn:schemas-microsoft-com:office:word" xmlns:w="http://schemas.openxmlformats.org/wordprocessingml/2006/main" xmlns:w14="http://schemas.microsoft.com/office/word/2010/wordml" xmlns:w15="http://schemas.microsoft.com/office/word/2012/wordml" xmlns:w16cex="http://schemas.microsoft.com/office/word/2018/wordml/cex" xmlns:w16cid="http://schemas.microsoft.com/office/word/2016/wordml/cid" xmlns:w16="http://schemas.microsoft.com/office/word/2018/wordml" xmlns:w16du="http://schemas.microsoft.com/office/word/2023/wordml/word16du" xmlns:w16sdtdh="http://schemas.microsoft.com/office/word/2020/wordml/sdtdatahash" xmlns:w16se="http://schemas.microsoft.com/office/word/2015/wordml/symex" xmlns:wpg="http://schemas.microsoft.com/office/word/2010/wordprocessingGroup" xmlns:wpi="http://schemas.microsoft.com/office/word/2010/wordprocessingInk" xmlns:wne="http://schemas.microsoft.com/office/word/2006/wordml" xmlns:wps="http://schemas.microsoft.com/office/word/2010/wordprocessingShape" mc:Ignorable="w14 w15 w16se w16cid w16 w16cex w16sdtdh w16du wp14">
+<w:numbering xmlns:wpc="http://schemas.microsoft.com/office/word/2010/wordprocessingCanvas" xmlns:cx="http://schemas.microsoft.com/office/drawing/2014/chartex" xmlns:cx1="http://schemas.microsoft.com/office/drawing/2015/9/8/chartex" xmlns:cx2="http://schemas.microsoft.com/office/drawing/2015/10/21/chartex" xmlns:cx3="http://schemas.microsoft.com/office/drawing/2016/5/9/chartex" xmlns:cx4="http://schemas.microsoft.com/office/drawing/2016/5/10/chartex" xmlns:cx5="http://schemas.microsoft.com/office/drawing/2016/5/11/chartex" xmlns:cx6="http://schemas.microsoft.com/office/drawing/2016/5/12/chartex" xmlns:cx7="http://schemas.microsoft.com/office/drawing/2016/5/13/chartex" xmlns:cx8="http://schemas.microsoft.com/office/drawing/2016/5/14/chartex" xmlns:mc="http://schemas.openxmlformats.org/markup-compatibility/2006" xmlns:aink="http://schemas.microsoft.com/office/drawing/2016/ink" xmlns:am3d="http://schemas.microsoft.com/office/drawing/2017/model3d" xmlns:o="urn:schemas-microsoft-com:office:office" xmlns:oel="http://schemas.microsoft.com/office/2019/extlst" xmlns:r="http://schemas.openxmlformats.org/officeDocument/2006/relationships" xmlns:m="http://schemas.openxmlformats.org/officeDocument/2006/math" xmlns:v="urn:schemas-microsoft-com:vml" xmlns:wp14="http://schemas.microsoft.com/office/word/2010/wordprocessingDrawing" xmlns:wp="http://schemas.openxmlformats.org/drawingml/2006/wordprocessingDrawing" xmlns:w10="urn:schemas-microsoft-com:office:word" xmlns:w="http://schemas.openxmlformats.org/wordprocessingml/2006/main" xmlns:w14="http://schemas.microsoft.com/office/word/2010/wordml" xmlns:w15="http://schemas.microsoft.com/office/word/2012/wordml" xmlns:w16cex="http://schemas.microsoft.com/office/word/2018/wordml/cex" xmlns:w16cid="http://schemas.microsoft.com/office/word/2016/wordml/cid" xmlns:w16="http://schemas.microsoft.com/office/word/2018/wordml" xmlns:w16sdtdh="http://schemas.microsoft.com/office/word/2020/wordml/sdtdatahash" xmlns:w16se="http://schemas.microsoft.com/office/word/2015/wordml/symex" xmlns:wpg="http://schemas.microsoft.com/office/word/2010/wordprocessingGroup" xmlns:wpi="http://schemas.microsoft.com/office/word/2010/wordprocessingInk" xmlns:wne="http://schemas.microsoft.com/office/word/2006/wordml" xmlns:wps="http://schemas.microsoft.com/office/word/2010/wordprocessingShape" mc:Ignorable="w14 w15 w16se w16cid w16 w16cex w16sdtdh wp14">
   <w:abstractNum w:abstractNumId="0" w15:restartNumberingAfterBreak="0">
     <w:nsid w:val="FFFFFF89"/>
     <w:multiLevelType w:val="singleLevel"/>
@@ -8737,11 +9009,35 @@
   <w:num w:numId="33" w16cid:durableId="1048603036">
     <w:abstractNumId w:val="7"/>
   </w:num>
+  <w:num w:numId="34" w16cid:durableId="771559247">
+    <w:abstractNumId w:val="12"/>
+    <w:lvlOverride w:ilvl="0"/>
+    <w:lvlOverride w:ilvl="1"/>
+    <w:lvlOverride w:ilvl="2"/>
+    <w:lvlOverride w:ilvl="3"/>
+    <w:lvlOverride w:ilvl="4"/>
+    <w:lvlOverride w:ilvl="5"/>
+    <w:lvlOverride w:ilvl="6"/>
+    <w:lvlOverride w:ilvl="7"/>
+    <w:lvlOverride w:ilvl="8"/>
+  </w:num>
+  <w:num w:numId="35" w16cid:durableId="1256937557">
+    <w:abstractNumId w:val="2"/>
+    <w:lvlOverride w:ilvl="0"/>
+    <w:lvlOverride w:ilvl="1"/>
+    <w:lvlOverride w:ilvl="2"/>
+    <w:lvlOverride w:ilvl="3"/>
+    <w:lvlOverride w:ilvl="4"/>
+    <w:lvlOverride w:ilvl="5"/>
+    <w:lvlOverride w:ilvl="6"/>
+    <w:lvlOverride w:ilvl="7"/>
+    <w:lvlOverride w:ilvl="8"/>
+  </w:num>
 </w:numbering>
 </file>
 
 <file path=word/styles.xml><?xml version="1.0" encoding="utf-8"?>
-<w:styles xmlns:mc="http://schemas.openxmlformats.org/markup-compatibility/2006" xmlns:r="http://schemas.openxmlformats.org/officeDocument/2006/relationships" xmlns:w="http://schemas.openxmlformats.org/wordprocessingml/2006/main" xmlns:w14="http://schemas.microsoft.com/office/word/2010/wordml" xmlns:w15="http://schemas.microsoft.com/office/word/2012/wordml" xmlns:w16cex="http://schemas.microsoft.com/office/word/2018/wordml/cex" xmlns:w16cid="http://schemas.microsoft.com/office/word/2016/wordml/cid" xmlns:w16="http://schemas.microsoft.com/office/word/2018/wordml" xmlns:w16du="http://schemas.microsoft.com/office/word/2023/wordml/word16du" xmlns:w16sdtdh="http://schemas.microsoft.com/office/word/2020/wordml/sdtdatahash" xmlns:w16se="http://schemas.microsoft.com/office/word/2015/wordml/symex" mc:Ignorable="w14 w15 w16se w16cid w16 w16cex w16sdtdh w16du">
+<w:styles xmlns:mc="http://schemas.openxmlformats.org/markup-compatibility/2006" xmlns:r="http://schemas.openxmlformats.org/officeDocument/2006/relationships" xmlns:w="http://schemas.openxmlformats.org/wordprocessingml/2006/main" xmlns:w14="http://schemas.microsoft.com/office/word/2010/wordml" xmlns:w15="http://schemas.microsoft.com/office/word/2012/wordml" xmlns:w16cex="http://schemas.microsoft.com/office/word/2018/wordml/cex" xmlns:w16cid="http://schemas.microsoft.com/office/word/2016/wordml/cid" xmlns:w16="http://schemas.microsoft.com/office/word/2018/wordml" xmlns:w16sdtdh="http://schemas.microsoft.com/office/word/2020/wordml/sdtdatahash" xmlns:w16se="http://schemas.microsoft.com/office/word/2015/wordml/symex" mc:Ignorable="w14 w15 w16se w16cid w16 w16cex w16sdtdh">
   <w:docDefaults>
     <w:rPrDefault>
       <w:rPr>

</xml_diff>